<commit_message>
Classification model finished and started report
</commit_message>
<xml_diff>
--- a/report/EC_grupo06_report.docx
+++ b/report/EC_grupo06_report.docx
@@ -4,12 +4,240 @@
   <w:body>
     <w:p>
       <w:pPr>
-        <w:rPr>
-          <w:rFonts w:ascii="Calibri" w:hAnsi="Calibri" w:cs="Calibri"/>
-          <w:sz w:val="40"/>
-          <w:szCs w:val="40"/>
-        </w:rPr>
-      </w:pPr>
+        <w:spacing w:after="100" w:afterAutospacing="1" w:line="240" w:lineRule="auto"/>
+        <w:rPr>
+          <w:rFonts w:ascii="Calibri" w:hAnsi="Calibri" w:cs="Calibri"/>
+          <w:sz w:val="44"/>
+          <w:szCs w:val="44"/>
+        </w:rPr>
+      </w:pPr>
+      <w:r>
+        <w:rPr>
+          <w:rFonts w:ascii="Calibri" w:hAnsi="Calibri" w:cs="Calibri"/>
+          <w:noProof/>
+          <w:sz w:val="44"/>
+          <w:szCs w:val="44"/>
+        </w:rPr>
+        <mc:AlternateContent>
+          <mc:Choice Requires="wps">
+            <w:drawing>
+              <wp:anchor distT="45720" distB="45720" distL="114300" distR="114300" simplePos="0" relativeHeight="251662336" behindDoc="0" locked="0" layoutInCell="1" allowOverlap="1" wp14:anchorId="63BF5346" wp14:editId="10B7319D">
+                <wp:simplePos x="0" y="0"/>
+                <wp:positionH relativeFrom="margin">
+                  <wp:align>center</wp:align>
+                </wp:positionH>
+                <wp:positionV relativeFrom="paragraph">
+                  <wp:posOffset>1720377</wp:posOffset>
+                </wp:positionV>
+                <wp:extent cx="4314825" cy="1473835"/>
+                <wp:effectExtent l="0" t="0" r="9525" b="0"/>
+                <wp:wrapSquare wrapText="bothSides"/>
+                <wp:docPr id="40048259" name="Caixa de Texto 2"/>
+                <wp:cNvGraphicFramePr>
+                  <a:graphicFrameLocks xmlns:a="http://schemas.openxmlformats.org/drawingml/2006/main"/>
+                </wp:cNvGraphicFramePr>
+                <a:graphic xmlns:a="http://schemas.openxmlformats.org/drawingml/2006/main">
+                  <a:graphicData uri="http://schemas.microsoft.com/office/word/2010/wordprocessingShape">
+                    <wps:wsp>
+                      <wps:cNvSpPr txBox="1">
+                        <a:spLocks noChangeArrowheads="1"/>
+                      </wps:cNvSpPr>
+                      <wps:spPr bwMode="auto">
+                        <a:xfrm>
+                          <a:off x="0" y="0"/>
+                          <a:ext cx="4314825" cy="1473835"/>
+                        </a:xfrm>
+                        <a:prstGeom prst="rect">
+                          <a:avLst/>
+                        </a:prstGeom>
+                        <a:solidFill>
+                          <a:srgbClr val="FFFFFF"/>
+                        </a:solidFill>
+                        <a:ln w="9525">
+                          <a:noFill/>
+                          <a:miter lim="800000"/>
+                          <a:headEnd/>
+                          <a:tailEnd/>
+                        </a:ln>
+                      </wps:spPr>
+                      <wps:txbx>
+                        <w:txbxContent>
+                          <w:p>
+                            <w:pPr>
+                              <w:jc w:val="center"/>
+                              <w:rPr>
+                                <w:rFonts w:ascii="Calibri" w:hAnsi="Calibri" w:cs="Calibri"/>
+                                <w:sz w:val="44"/>
+                                <w:szCs w:val="44"/>
+                              </w:rPr>
+                            </w:pPr>
+                            <w:r>
+                              <w:rPr>
+                                <w:rFonts w:ascii="Calibri" w:hAnsi="Calibri" w:cs="Calibri"/>
+                                <w:sz w:val="44"/>
+                                <w:szCs w:val="44"/>
+                              </w:rPr>
+                              <w:t>Engenharia</w:t>
+                            </w:r>
+                            <w:r>
+                              <w:rPr>
+                                <w:rFonts w:ascii="Calibri" w:hAnsi="Calibri" w:cs="Calibri"/>
+                                <w:sz w:val="44"/>
+                                <w:szCs w:val="44"/>
+                              </w:rPr>
+                              <w:t xml:space="preserve"> </w:t>
+                            </w:r>
+                            <w:r>
+                              <w:rPr>
+                                <w:rFonts w:ascii="Calibri" w:hAnsi="Calibri" w:cs="Calibri"/>
+                                <w:sz w:val="44"/>
+                                <w:szCs w:val="44"/>
+                              </w:rPr>
+                              <w:t>Conhecimento</w:t>
+                            </w:r>
+                          </w:p>
+                          <w:p>
+                            <w:pPr>
+                              <w:jc w:val="center"/>
+                              <w:rPr>
+                                <w:rFonts w:ascii="Calibri" w:hAnsi="Calibri" w:cs="Calibri"/>
+                                <w:sz w:val="40"/>
+                                <w:szCs w:val="40"/>
+                              </w:rPr>
+                            </w:pPr>
+                            <w:r>
+                              <w:rPr>
+                                <w:rFonts w:ascii="Calibri" w:hAnsi="Calibri" w:cs="Calibri"/>
+                                <w:sz w:val="40"/>
+                                <w:szCs w:val="40"/>
+                              </w:rPr>
+                              <w:t>Licenciatura em Engenharia Informática</w:t>
+                            </w:r>
+                          </w:p>
+                          <w:p>
+                            <w:pPr>
+                              <w:jc w:val="center"/>
+                              <w:rPr>
+                                <w:rFonts w:ascii="Calibri" w:hAnsi="Calibri" w:cs="Calibri"/>
+                                <w:sz w:val="36"/>
+                                <w:szCs w:val="36"/>
+                              </w:rPr>
+                            </w:pPr>
+                            <w:r>
+                              <w:rPr>
+                                <w:rFonts w:ascii="Calibri" w:hAnsi="Calibri" w:cs="Calibri"/>
+                                <w:sz w:val="36"/>
+                                <w:szCs w:val="36"/>
+                              </w:rPr>
+                              <w:t>2023/2024</w:t>
+                            </w:r>
+                          </w:p>
+                          <w:p/>
+                        </w:txbxContent>
+                      </wps:txbx>
+                      <wps:bodyPr rot="0" vert="horz" wrap="square" lIns="91440" tIns="45720" rIns="91440" bIns="45720" anchor="t" anchorCtr="0">
+                        <a:noAutofit/>
+                      </wps:bodyPr>
+                    </wps:wsp>
+                  </a:graphicData>
+                </a:graphic>
+                <wp14:sizeRelH relativeFrom="margin">
+                  <wp14:pctWidth>0</wp14:pctWidth>
+                </wp14:sizeRelH>
+                <wp14:sizeRelV relativeFrom="margin">
+                  <wp14:pctHeight>0</wp14:pctHeight>
+                </wp14:sizeRelV>
+              </wp:anchor>
+            </w:drawing>
+          </mc:Choice>
+          <mc:Fallback>
+            <w:pict>
+              <v:shapetype w14:anchorId="63BF5346" id="_x0000_t202" coordsize="21600,21600" o:spt="202" path="m,l,21600r21600,l21600,xe">
+                <v:stroke joinstyle="miter"/>
+                <v:path gradientshapeok="t" o:connecttype="rect"/>
+              </v:shapetype>
+              <v:shape id="Caixa de Texto 2" o:spid="_x0000_s1026" type="#_x0000_t202" style="position:absolute;margin-left:0;margin-top:135.45pt;width:339.75pt;height:116.05pt;z-index:251662336;visibility:visible;mso-wrap-style:square;mso-width-percent:0;mso-height-percent:0;mso-wrap-distance-left:9pt;mso-wrap-distance-top:3.6pt;mso-wrap-distance-right:9pt;mso-wrap-distance-bottom:3.6pt;mso-position-horizontal:center;mso-position-horizontal-relative:margin;mso-position-vertical:absolute;mso-position-vertical-relative:text;mso-width-percent:0;mso-height-percent:0;mso-width-relative:margin;mso-height-relative:margin;v-text-anchor:top" o:gfxdata="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" stroked="f">
+                <v:textbox>
+                  <w:txbxContent>
+                    <w:p>
+                      <w:pPr>
+                        <w:jc w:val="center"/>
+                        <w:rPr>
+                          <w:rFonts w:ascii="Calibri" w:hAnsi="Calibri" w:cs="Calibri"/>
+                          <w:sz w:val="44"/>
+                          <w:szCs w:val="44"/>
+                        </w:rPr>
+                      </w:pPr>
+                      <w:r>
+                        <w:rPr>
+                          <w:rFonts w:ascii="Calibri" w:hAnsi="Calibri" w:cs="Calibri"/>
+                          <w:sz w:val="44"/>
+                          <w:szCs w:val="44"/>
+                        </w:rPr>
+                        <w:t>Engenharia</w:t>
+                      </w:r>
+                      <w:r>
+                        <w:rPr>
+                          <w:rFonts w:ascii="Calibri" w:hAnsi="Calibri" w:cs="Calibri"/>
+                          <w:sz w:val="44"/>
+                          <w:szCs w:val="44"/>
+                        </w:rPr>
+                        <w:t xml:space="preserve"> </w:t>
+                      </w:r>
+                      <w:r>
+                        <w:rPr>
+                          <w:rFonts w:ascii="Calibri" w:hAnsi="Calibri" w:cs="Calibri"/>
+                          <w:sz w:val="44"/>
+                          <w:szCs w:val="44"/>
+                        </w:rPr>
+                        <w:t>Conhecimento</w:t>
+                      </w:r>
+                    </w:p>
+                    <w:p>
+                      <w:pPr>
+                        <w:jc w:val="center"/>
+                        <w:rPr>
+                          <w:rFonts w:ascii="Calibri" w:hAnsi="Calibri" w:cs="Calibri"/>
+                          <w:sz w:val="40"/>
+                          <w:szCs w:val="40"/>
+                        </w:rPr>
+                      </w:pPr>
+                      <w:r>
+                        <w:rPr>
+                          <w:rFonts w:ascii="Calibri" w:hAnsi="Calibri" w:cs="Calibri"/>
+                          <w:sz w:val="40"/>
+                          <w:szCs w:val="40"/>
+                        </w:rPr>
+                        <w:t>Licenciatura em Engenharia Informática</w:t>
+                      </w:r>
+                    </w:p>
+                    <w:p>
+                      <w:pPr>
+                        <w:jc w:val="center"/>
+                        <w:rPr>
+                          <w:rFonts w:ascii="Calibri" w:hAnsi="Calibri" w:cs="Calibri"/>
+                          <w:sz w:val="36"/>
+                          <w:szCs w:val="36"/>
+                        </w:rPr>
+                      </w:pPr>
+                      <w:r>
+                        <w:rPr>
+                          <w:rFonts w:ascii="Calibri" w:hAnsi="Calibri" w:cs="Calibri"/>
+                          <w:sz w:val="36"/>
+                          <w:szCs w:val="36"/>
+                        </w:rPr>
+                        <w:t>2023/2024</w:t>
+                      </w:r>
+                    </w:p>
+                    <w:p/>
+                  </w:txbxContent>
+                </v:textbox>
+                <w10:wrap type="square" anchorx="margin"/>
+              </v:shape>
+            </w:pict>
+          </mc:Fallback>
+        </mc:AlternateContent>
+      </w:r>
       <w:r>
         <w:rPr>
           <w:rFonts w:ascii="Calibri" w:hAnsi="Calibri" w:cs="Calibri"/>
@@ -18,13 +246,13 @@
           <w:szCs w:val="40"/>
         </w:rPr>
         <w:drawing>
-          <wp:anchor distT="0" distB="0" distL="114300" distR="114300" simplePos="0" relativeHeight="251658240" behindDoc="1" locked="0" layoutInCell="1" allowOverlap="1" wp14:anchorId="1775E01B" wp14:editId="386046E9">
+          <wp:anchor distT="0" distB="0" distL="114300" distR="114300" simplePos="0" relativeHeight="251658240" behindDoc="1" locked="0" layoutInCell="1" allowOverlap="1" wp14:anchorId="1775E01B" wp14:editId="0BDDA53E">
             <wp:simplePos x="0" y="0"/>
             <wp:positionH relativeFrom="margin">
               <wp:align>center</wp:align>
             </wp:positionH>
             <wp:positionV relativeFrom="paragraph">
-              <wp:posOffset>369</wp:posOffset>
+              <wp:posOffset>161</wp:posOffset>
             </wp:positionV>
             <wp:extent cx="7042588" cy="1584251"/>
             <wp:effectExtent l="0" t="0" r="6350" b="0"/>
@@ -49,7 +277,7 @@
                     <pic:cNvPicPr/>
                   </pic:nvPicPr>
                   <pic:blipFill>
-                    <a:blip r:embed="rId4">
+                    <a:blip r:embed="rId8">
                       <a:extLst>
                         <a:ext uri="{28A0092B-C50C-407E-A947-70E740481C1C}">
                           <a14:useLocalDpi xmlns:a14="http://schemas.microsoft.com/office/drawing/2010/main" val="0"/>
@@ -84,50 +312,26 @@
     </w:p>
     <w:p>
       <w:pPr>
+        <w:spacing w:after="100" w:afterAutospacing="1" w:line="240" w:lineRule="auto"/>
+        <w:rPr>
+          <w:rFonts w:ascii="Calibri" w:hAnsi="Calibri" w:cs="Calibri"/>
+          <w:sz w:val="40"/>
+          <w:szCs w:val="40"/>
+        </w:rPr>
+      </w:pPr>
+    </w:p>
+    <w:p>
+      <w:pPr>
+        <w:spacing w:after="100" w:afterAutospacing="1" w:line="240" w:lineRule="auto"/>
         <w:jc w:val="center"/>
         <w:rPr>
           <w:rFonts w:ascii="Calibri" w:hAnsi="Calibri" w:cs="Calibri"/>
-          <w:sz w:val="44"/>
-          <w:szCs w:val="44"/>
-        </w:rPr>
-      </w:pPr>
-      <w:r>
-        <w:rPr>
-          <w:rFonts w:ascii="Calibri" w:hAnsi="Calibri" w:cs="Calibri"/>
-          <w:sz w:val="44"/>
-          <w:szCs w:val="44"/>
-        </w:rPr>
-        <w:t>Engenharia do Conhecimento</w:t>
-      </w:r>
-    </w:p>
-    <w:p>
-      <w:pPr>
-        <w:jc w:val="center"/>
-        <w:rPr>
-          <w:rFonts w:ascii="Calibri" w:hAnsi="Calibri" w:cs="Calibri"/>
-          <w:sz w:val="44"/>
-          <w:szCs w:val="44"/>
-        </w:rPr>
-      </w:pPr>
-      <w:r>
-        <w:rPr>
-          <w:rFonts w:ascii="Calibri" w:hAnsi="Calibri" w:cs="Calibri"/>
-          <w:sz w:val="44"/>
-          <w:szCs w:val="44"/>
-        </w:rPr>
-        <w:t>2023/2024</w:t>
-      </w:r>
-    </w:p>
-    <w:p>
-      <w:pPr>
-        <w:jc w:val="center"/>
-        <w:rPr>
-          <w:rFonts w:ascii="Calibri" w:hAnsi="Calibri" w:cs="Calibri"/>
-        </w:rPr>
-      </w:pPr>
-    </w:p>
-    <w:p>
-      <w:pPr>
+        </w:rPr>
+      </w:pPr>
+    </w:p>
+    <w:p>
+      <w:pPr>
+        <w:spacing w:after="100" w:afterAutospacing="1" w:line="240" w:lineRule="auto"/>
         <w:jc w:val="center"/>
         <w:rPr>
           <w:rFonts w:ascii="Calibri" w:hAnsi="Calibri" w:cs="Calibri"/>
@@ -139,6 +343,7 @@
     </w:p>
     <w:p>
       <w:pPr>
+        <w:spacing w:after="100" w:afterAutospacing="1" w:line="240" w:lineRule="auto"/>
         <w:jc w:val="center"/>
         <w:rPr>
           <w:rFonts w:ascii="Calibri" w:hAnsi="Calibri" w:cs="Calibri"/>
@@ -149,124 +354,335 @@
           <w:lang w:eastAsia="pt-PT"/>
         </w:rPr>
       </w:pPr>
-    </w:p>
-    <w:p>
-      <w:pPr>
-        <w:jc w:val="center"/>
-        <w:rPr>
-          <w:rFonts w:ascii="Calibri" w:hAnsi="Calibri" w:cs="Calibri"/>
-          <w:b/>
-          <w:bCs/>
+      <w:r>
+        <w:rPr>
+          <w:rFonts w:ascii="Calibri" w:hAnsi="Calibri" w:cs="Calibri"/>
+          <w:noProof/>
           <w:sz w:val="40"/>
           <w:szCs w:val="40"/>
           <w:lang w:eastAsia="pt-PT"/>
         </w:rPr>
-      </w:pPr>
-      <w:r>
-        <w:rPr>
-          <w:rFonts w:ascii="Calibri" w:hAnsi="Calibri" w:cs="Calibri"/>
-          <w:b/>
-          <w:bCs/>
-          <w:sz w:val="40"/>
-          <w:szCs w:val="40"/>
-          <w:lang w:eastAsia="pt-PT"/>
-        </w:rPr>
-        <w:t>Project: Thyroid disease Data Set</w:t>
-      </w:r>
-    </w:p>
-    <w:p>
-      <w:pPr>
-        <w:rPr>
-          <w:rFonts w:ascii="Calibri" w:hAnsi="Calibri" w:cs="Calibri"/>
-          <w:sz w:val="32"/>
-          <w:szCs w:val="32"/>
-        </w:rPr>
-      </w:pPr>
-    </w:p>
-    <w:p>
-      <w:pPr>
-        <w:jc w:val="center"/>
-        <w:rPr>
-          <w:rFonts w:ascii="Calibri" w:hAnsi="Calibri" w:cs="Calibri"/>
-          <w:sz w:val="28"/>
-          <w:szCs w:val="28"/>
-        </w:rPr>
-      </w:pPr>
-      <w:r>
-        <w:rPr>
-          <w:rFonts w:ascii="Calibri" w:hAnsi="Calibri" w:cs="Calibri"/>
-          <w:sz w:val="28"/>
-          <w:szCs w:val="28"/>
-        </w:rPr>
-        <w:t>DEPARTAMENTO DE INFORMÁTICA</w:t>
-      </w:r>
-    </w:p>
-    <w:p>
-      <w:pPr>
-        <w:jc w:val="right"/>
-        <w:rPr>
-          <w:rFonts w:ascii="Calibri" w:hAnsi="Calibri" w:cs="Calibri"/>
-          <w:sz w:val="28"/>
-          <w:szCs w:val="28"/>
-        </w:rPr>
-      </w:pPr>
-    </w:p>
-    <w:p>
-      <w:pPr>
-        <w:jc w:val="right"/>
-        <w:rPr>
-          <w:rFonts w:ascii="Calibri" w:hAnsi="Calibri" w:cs="Calibri"/>
-          <w:sz w:val="28"/>
-          <w:szCs w:val="28"/>
-        </w:rPr>
-      </w:pPr>
-    </w:p>
-    <w:p>
-      <w:pPr>
-        <w:jc w:val="right"/>
-        <w:rPr>
-          <w:rFonts w:ascii="Calibri" w:hAnsi="Calibri" w:cs="Calibri"/>
-          <w:sz w:val="28"/>
-          <w:szCs w:val="28"/>
-        </w:rPr>
-      </w:pPr>
-    </w:p>
-    <w:p>
-      <w:pPr>
-        <w:jc w:val="right"/>
-        <w:rPr>
-          <w:rFonts w:ascii="Calibri" w:hAnsi="Calibri" w:cs="Calibri"/>
-          <w:sz w:val="28"/>
-          <w:szCs w:val="28"/>
-        </w:rPr>
-      </w:pPr>
-    </w:p>
-    <w:p>
-      <w:pPr>
-        <w:jc w:val="right"/>
-        <w:rPr>
-          <w:rFonts w:ascii="Calibri" w:hAnsi="Calibri" w:cs="Calibri"/>
-          <w:sz w:val="28"/>
-          <w:szCs w:val="28"/>
-        </w:rPr>
-      </w:pPr>
-      <w:r>
-        <w:rPr>
-          <w:rFonts w:ascii="Calibri" w:hAnsi="Calibri" w:cs="Calibri"/>
-          <w:noProof/>
-          <w:sz w:val="28"/>
-          <w:szCs w:val="28"/>
-        </w:rPr>
         <mc:AlternateContent>
           <mc:Choice Requires="wps">
             <w:drawing>
-              <wp:anchor distT="45720" distB="45720" distL="114300" distR="114300" simplePos="0" relativeHeight="251660288" behindDoc="1" locked="0" layoutInCell="1" allowOverlap="1" wp14:anchorId="5A99734E" wp14:editId="2F0F7855">
+              <wp:anchor distT="45720" distB="45720" distL="114300" distR="114300" simplePos="0" relativeHeight="251664384" behindDoc="0" locked="0" layoutInCell="1" allowOverlap="1" wp14:anchorId="3D097519" wp14:editId="07D95E5F">
                 <wp:simplePos x="0" y="0"/>
                 <wp:positionH relativeFrom="margin">
                   <wp:align>right</wp:align>
                 </wp:positionH>
                 <wp:positionV relativeFrom="paragraph">
-                  <wp:posOffset>547119</wp:posOffset>
+                  <wp:posOffset>679421</wp:posOffset>
+                </wp:positionV>
+                <wp:extent cx="5403850" cy="2701925"/>
+                <wp:effectExtent l="0" t="0" r="6350" b="3175"/>
+                <wp:wrapSquare wrapText="bothSides"/>
+                <wp:docPr id="997543610" name="Caixa de Texto 2"/>
+                <wp:cNvGraphicFramePr>
+                  <a:graphicFrameLocks xmlns:a="http://schemas.openxmlformats.org/drawingml/2006/main"/>
+                </wp:cNvGraphicFramePr>
+                <a:graphic xmlns:a="http://schemas.openxmlformats.org/drawingml/2006/main">
+                  <a:graphicData uri="http://schemas.microsoft.com/office/word/2010/wordprocessingShape">
+                    <wps:wsp>
+                      <wps:cNvSpPr txBox="1">
+                        <a:spLocks noChangeArrowheads="1"/>
+                      </wps:cNvSpPr>
+                      <wps:spPr bwMode="auto">
+                        <a:xfrm>
+                          <a:off x="0" y="0"/>
+                          <a:ext cx="5403850" cy="2701925"/>
+                        </a:xfrm>
+                        <a:prstGeom prst="rect">
+                          <a:avLst/>
+                        </a:prstGeom>
+                        <a:solidFill>
+                          <a:srgbClr val="FFFFFF"/>
+                        </a:solidFill>
+                        <a:ln w="9525">
+                          <a:noFill/>
+                          <a:miter lim="800000"/>
+                          <a:headEnd/>
+                          <a:tailEnd/>
+                        </a:ln>
+                      </wps:spPr>
+                      <wps:txbx>
+                        <w:txbxContent>
+                          <w:p>
+                            <w:pPr>
+                              <w:jc w:val="center"/>
+                              <w:rPr>
+                                <w:rFonts w:ascii="Calibri" w:hAnsi="Calibri" w:cs="Calibri"/>
+                                <w:b/>
+                                <w:bCs/>
+                                <w:sz w:val="40"/>
+                                <w:szCs w:val="40"/>
+                                <w:lang w:eastAsia="pt-PT"/>
+                              </w:rPr>
+                            </w:pPr>
+                            <w:r>
+                              <w:rPr>
+                                <w:rFonts w:ascii="Calibri" w:hAnsi="Calibri" w:cs="Calibri"/>
+                                <w:b/>
+                                <w:bCs/>
+                                <w:sz w:val="40"/>
+                                <w:szCs w:val="40"/>
+                                <w:lang w:eastAsia="pt-PT"/>
+                              </w:rPr>
+                              <w:t>Modelos de Classificação e Regressão</w:t>
+                            </w:r>
+                          </w:p>
+                          <w:p>
+                            <w:pPr>
+                              <w:jc w:val="center"/>
+                              <w:rPr>
+                                <w:rFonts w:ascii="Calibri" w:hAnsi="Calibri" w:cs="Calibri"/>
+                                <w:b/>
+                                <w:bCs/>
+                                <w:sz w:val="40"/>
+                                <w:szCs w:val="40"/>
+                                <w:lang w:eastAsia="pt-PT"/>
+                              </w:rPr>
+                            </w:pPr>
+                            <w:r>
+                              <w:rPr>
+                                <w:rFonts w:ascii="Calibri" w:hAnsi="Calibri" w:cs="Calibri"/>
+                                <w:b/>
+                                <w:bCs/>
+                                <w:sz w:val="40"/>
+                                <w:szCs w:val="40"/>
+                                <w:lang w:eastAsia="pt-PT"/>
+                              </w:rPr>
+                              <w:t xml:space="preserve"> Thyroid disease Data Set</w:t>
+                            </w:r>
+                          </w:p>
+                          <w:p>
+                            <w:pPr>
+                              <w:rPr>
+                                <w:rFonts w:ascii="Calibri" w:hAnsi="Calibri" w:cs="Calibri"/>
+                                <w:b/>
+                                <w:bCs/>
+                                <w:sz w:val="40"/>
+                                <w:szCs w:val="40"/>
+                                <w:lang w:eastAsia="pt-PT"/>
+                              </w:rPr>
+                            </w:pPr>
+                          </w:p>
+                          <w:p>
+                            <w:pPr>
+                              <w:rPr>
+                                <w:rFonts w:ascii="Calibri" w:hAnsi="Calibri" w:cs="Calibri"/>
+                                <w:b/>
+                                <w:bCs/>
+                                <w:sz w:val="40"/>
+                                <w:szCs w:val="40"/>
+                                <w:lang w:eastAsia="pt-PT"/>
+                              </w:rPr>
+                            </w:pPr>
+                          </w:p>
+                          <w:p>
+                            <w:pPr>
+                              <w:jc w:val="center"/>
+                              <w:rPr>
+                                <w:rFonts w:ascii="Calibri" w:hAnsi="Calibri" w:cs="Calibri"/>
+                                <w:sz w:val="28"/>
+                                <w:szCs w:val="28"/>
+                              </w:rPr>
+                            </w:pPr>
+                            <w:r>
+                              <w:rPr>
+                                <w:rFonts w:ascii="Calibri" w:hAnsi="Calibri" w:cs="Calibri"/>
+                                <w:sz w:val="28"/>
+                                <w:szCs w:val="28"/>
+                              </w:rPr>
+                              <w:t>DEPARTAMENTO DE INFORMÁTICA</w:t>
+                            </w:r>
+                          </w:p>
+                          <w:p>
+                            <w:pPr>
+                              <w:jc w:val="center"/>
+                              <w:rPr>
+                                <w:rFonts w:ascii="Calibri" w:hAnsi="Calibri" w:cs="Calibri"/>
+                                <w:b/>
+                                <w:bCs/>
+                                <w:sz w:val="40"/>
+                                <w:szCs w:val="40"/>
+                                <w:lang w:eastAsia="pt-PT"/>
+                              </w:rPr>
+                            </w:pPr>
+                          </w:p>
+                          <w:p/>
+                        </w:txbxContent>
+                      </wps:txbx>
+                      <wps:bodyPr rot="0" vert="horz" wrap="square" lIns="91440" tIns="45720" rIns="91440" bIns="45720" anchor="t" anchorCtr="0">
+                        <a:noAutofit/>
+                      </wps:bodyPr>
+                    </wps:wsp>
+                  </a:graphicData>
+                </a:graphic>
+                <wp14:sizeRelH relativeFrom="margin">
+                  <wp14:pctWidth>0</wp14:pctWidth>
+                </wp14:sizeRelH>
+                <wp14:sizeRelV relativeFrom="margin">
+                  <wp14:pctHeight>0</wp14:pctHeight>
+                </wp14:sizeRelV>
+              </wp:anchor>
+            </w:drawing>
+          </mc:Choice>
+          <mc:Fallback>
+            <w:pict>
+              <v:shape w14:anchorId="3D097519" id="_x0000_s1027" type="#_x0000_t202" style="position:absolute;left:0;text-align:left;margin-left:374.3pt;margin-top:53.5pt;width:425.5pt;height:212.75pt;z-index:251664384;visibility:visible;mso-wrap-style:square;mso-width-percent:0;mso-height-percent:0;mso-wrap-distance-left:9pt;mso-wrap-distance-top:3.6pt;mso-wrap-distance-right:9pt;mso-wrap-distance-bottom:3.6pt;mso-position-horizontal:right;mso-position-horizontal-relative:margin;mso-position-vertical:absolute;mso-position-vertical-relative:text;mso-width-percent:0;mso-height-percent:0;mso-width-relative:margin;mso-height-relative:margin;v-text-anchor:top" o:gfxdata="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" stroked="f">
+                <v:textbox>
+                  <w:txbxContent>
+                    <w:p>
+                      <w:pPr>
+                        <w:jc w:val="center"/>
+                        <w:rPr>
+                          <w:rFonts w:ascii="Calibri" w:hAnsi="Calibri" w:cs="Calibri"/>
+                          <w:b/>
+                          <w:bCs/>
+                          <w:sz w:val="40"/>
+                          <w:szCs w:val="40"/>
+                          <w:lang w:eastAsia="pt-PT"/>
+                        </w:rPr>
+                      </w:pPr>
+                      <w:r>
+                        <w:rPr>
+                          <w:rFonts w:ascii="Calibri" w:hAnsi="Calibri" w:cs="Calibri"/>
+                          <w:b/>
+                          <w:bCs/>
+                          <w:sz w:val="40"/>
+                          <w:szCs w:val="40"/>
+                          <w:lang w:eastAsia="pt-PT"/>
+                        </w:rPr>
+                        <w:t>Modelos de Classificação e Regressão</w:t>
+                      </w:r>
+                    </w:p>
+                    <w:p>
+                      <w:pPr>
+                        <w:jc w:val="center"/>
+                        <w:rPr>
+                          <w:rFonts w:ascii="Calibri" w:hAnsi="Calibri" w:cs="Calibri"/>
+                          <w:b/>
+                          <w:bCs/>
+                          <w:sz w:val="40"/>
+                          <w:szCs w:val="40"/>
+                          <w:lang w:eastAsia="pt-PT"/>
+                        </w:rPr>
+                      </w:pPr>
+                      <w:r>
+                        <w:rPr>
+                          <w:rFonts w:ascii="Calibri" w:hAnsi="Calibri" w:cs="Calibri"/>
+                          <w:b/>
+                          <w:bCs/>
+                          <w:sz w:val="40"/>
+                          <w:szCs w:val="40"/>
+                          <w:lang w:eastAsia="pt-PT"/>
+                        </w:rPr>
+                        <w:t xml:space="preserve"> Thyroid disease Data Set</w:t>
+                      </w:r>
+                    </w:p>
+                    <w:p>
+                      <w:pPr>
+                        <w:rPr>
+                          <w:rFonts w:ascii="Calibri" w:hAnsi="Calibri" w:cs="Calibri"/>
+                          <w:b/>
+                          <w:bCs/>
+                          <w:sz w:val="40"/>
+                          <w:szCs w:val="40"/>
+                          <w:lang w:eastAsia="pt-PT"/>
+                        </w:rPr>
+                      </w:pPr>
+                    </w:p>
+                    <w:p>
+                      <w:pPr>
+                        <w:rPr>
+                          <w:rFonts w:ascii="Calibri" w:hAnsi="Calibri" w:cs="Calibri"/>
+                          <w:b/>
+                          <w:bCs/>
+                          <w:sz w:val="40"/>
+                          <w:szCs w:val="40"/>
+                          <w:lang w:eastAsia="pt-PT"/>
+                        </w:rPr>
+                      </w:pPr>
+                    </w:p>
+                    <w:p>
+                      <w:pPr>
+                        <w:jc w:val="center"/>
+                        <w:rPr>
+                          <w:rFonts w:ascii="Calibri" w:hAnsi="Calibri" w:cs="Calibri"/>
+                          <w:sz w:val="28"/>
+                          <w:szCs w:val="28"/>
+                        </w:rPr>
+                      </w:pPr>
+                      <w:r>
+                        <w:rPr>
+                          <w:rFonts w:ascii="Calibri" w:hAnsi="Calibri" w:cs="Calibri"/>
+                          <w:sz w:val="28"/>
+                          <w:szCs w:val="28"/>
+                        </w:rPr>
+                        <w:t>DEPARTAMENTO DE INFORMÁTICA</w:t>
+                      </w:r>
+                    </w:p>
+                    <w:p>
+                      <w:pPr>
+                        <w:jc w:val="center"/>
+                        <w:rPr>
+                          <w:rFonts w:ascii="Calibri" w:hAnsi="Calibri" w:cs="Calibri"/>
+                          <w:b/>
+                          <w:bCs/>
+                          <w:sz w:val="40"/>
+                          <w:szCs w:val="40"/>
+                          <w:lang w:eastAsia="pt-PT"/>
+                        </w:rPr>
+                      </w:pPr>
+                    </w:p>
+                    <w:p/>
+                  </w:txbxContent>
+                </v:textbox>
+                <w10:wrap type="square" anchorx="margin"/>
+              </v:shape>
+            </w:pict>
+          </mc:Fallback>
+        </mc:AlternateContent>
+      </w:r>
+    </w:p>
+    <w:p>
+      <w:pPr>
+        <w:spacing w:after="100" w:afterAutospacing="1" w:line="240" w:lineRule="auto"/>
+        <w:jc w:val="right"/>
+        <w:rPr>
+          <w:rFonts w:ascii="Calibri" w:hAnsi="Calibri" w:cs="Calibri"/>
+          <w:sz w:val="28"/>
+          <w:szCs w:val="28"/>
+        </w:rPr>
+      </w:pPr>
+    </w:p>
+    <w:p>
+      <w:pPr>
+        <w:spacing w:after="100" w:afterAutospacing="1" w:line="240" w:lineRule="auto"/>
+        <w:jc w:val="right"/>
+        <w:rPr>
+          <w:rFonts w:ascii="Calibri" w:hAnsi="Calibri" w:cs="Calibri"/>
+          <w:sz w:val="28"/>
+          <w:szCs w:val="28"/>
+        </w:rPr>
+      </w:pPr>
+      <w:r>
+        <w:rPr>
+          <w:rFonts w:ascii="Calibri" w:hAnsi="Calibri" w:cs="Calibri"/>
+          <w:noProof/>
+          <w:sz w:val="28"/>
+          <w:szCs w:val="28"/>
+        </w:rPr>
+        <mc:AlternateContent>
+          <mc:Choice Requires="wps">
+            <w:drawing>
+              <wp:anchor distT="45720" distB="45720" distL="114300" distR="114300" simplePos="0" relativeHeight="251660288" behindDoc="1" locked="0" layoutInCell="1" allowOverlap="1" wp14:anchorId="5A99734E" wp14:editId="0B57A16D">
+                <wp:simplePos x="0" y="0"/>
+                <wp:positionH relativeFrom="margin">
+                  <wp:align>right</wp:align>
+                </wp:positionH>
+                <wp:positionV relativeFrom="paragraph">
+                  <wp:posOffset>68647</wp:posOffset>
                 </wp:positionV>
                 <wp:extent cx="2360930" cy="1445895"/>
                 <wp:effectExtent l="0" t="0" r="0" b="1905"/>
@@ -401,11 +817,7 @@
           </mc:Choice>
           <mc:Fallback>
             <w:pict>
-              <v:shapetype w14:anchorId="5A99734E" id="_x0000_t202" coordsize="21600,21600" o:spt="202" path="m,l,21600r21600,l21600,xe">
-                <v:stroke joinstyle="miter"/>
-                <v:path gradientshapeok="t" o:connecttype="rect"/>
-              </v:shapetype>
-              <v:shape id="Caixa de Texto 2" o:spid="_x0000_s1026" type="#_x0000_t202" style="position:absolute;left:0;text-align:left;margin-left:134.7pt;margin-top:43.1pt;width:185.9pt;height:113.85pt;z-index:-251656192;visibility:visible;mso-wrap-style:square;mso-width-percent:400;mso-height-percent:0;mso-wrap-distance-left:9pt;mso-wrap-distance-top:3.6pt;mso-wrap-distance-right:9pt;mso-wrap-distance-bottom:3.6pt;mso-position-horizontal:right;mso-position-horizontal-relative:margin;mso-position-vertical:absolute;mso-position-vertical-relative:text;mso-width-percent:400;mso-height-percent:0;mso-width-relative:margin;mso-height-relative:margin;v-text-anchor:top" o:gfxdata="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" stroked="f">
+              <v:shape w14:anchorId="5A99734E" id="_x0000_s1028" type="#_x0000_t202" style="position:absolute;left:0;text-align:left;margin-left:134.7pt;margin-top:5.4pt;width:185.9pt;height:113.85pt;z-index:-251656192;visibility:visible;mso-wrap-style:square;mso-width-percent:400;mso-height-percent:0;mso-wrap-distance-left:9pt;mso-wrap-distance-top:3.6pt;mso-wrap-distance-right:9pt;mso-wrap-distance-bottom:3.6pt;mso-position-horizontal:right;mso-position-horizontal-relative:margin;mso-position-vertical:absolute;mso-position-vertical-relative:text;mso-width-percent:400;mso-height-percent:0;mso-width-relative:margin;mso-height-relative:margin;v-text-anchor:top" o:gfxdata="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" stroked="f">
                 <v:textbox>
                   <w:txbxContent>
                     <w:p>
@@ -490,14 +902,2330 @@
         </mc:AlternateContent>
       </w:r>
     </w:p>
+    <w:p>
+      <w:pPr>
+        <w:spacing w:after="100" w:afterAutospacing="1" w:line="240" w:lineRule="auto"/>
+        <w:jc w:val="right"/>
+        <w:rPr>
+          <w:rFonts w:ascii="Calibri" w:hAnsi="Calibri" w:cs="Calibri"/>
+          <w:sz w:val="28"/>
+          <w:szCs w:val="28"/>
+        </w:rPr>
+      </w:pPr>
+    </w:p>
+    <w:p>
+      <w:pPr>
+        <w:spacing w:after="100" w:afterAutospacing="1" w:line="240" w:lineRule="auto"/>
+        <w:rPr>
+          <w:rFonts w:ascii="Calibri" w:hAnsi="Calibri" w:cs="Calibri"/>
+          <w:lang w:eastAsia="pt-PT"/>
+        </w:rPr>
+      </w:pPr>
+    </w:p>
+    <w:p>
+      <w:pPr>
+        <w:pStyle w:val="Ttulo2"/>
+        <w:spacing w:after="100" w:afterAutospacing="1" w:line="240" w:lineRule="auto"/>
+        <w:rPr>
+          <w:rFonts w:ascii="Calibri" w:hAnsi="Calibri" w:cs="Calibri"/>
+        </w:rPr>
+      </w:pPr>
+      <w:bookmarkStart w:id="0" w:name="_Toc167125990"/>
+      <w:r>
+        <w:rPr>
+          <w:rFonts w:ascii="Calibri" w:hAnsi="Calibri" w:cs="Calibri"/>
+        </w:rPr>
+        <w:lastRenderedPageBreak/>
+        <w:t>Introdução e Objetivos</w:t>
+      </w:r>
+      <w:bookmarkEnd w:id="0"/>
+    </w:p>
+    <w:p>
+      <w:pPr>
+        <w:spacing w:after="100" w:afterAutospacing="1" w:line="240" w:lineRule="auto"/>
+        <w:jc w:val="both"/>
+        <w:rPr>
+          <w:rFonts w:ascii="Calibri" w:hAnsi="Calibri" w:cs="Calibri"/>
+        </w:rPr>
+      </w:pPr>
+      <w:r>
+        <w:rPr>
+          <w:rFonts w:ascii="Calibri" w:hAnsi="Calibri" w:cs="Calibri"/>
+        </w:rPr>
+        <w:t>Este projeto foi desenvolvido com o intuito de utilizar diferentes técnicas</w:t>
+      </w:r>
+      <w:r>
+        <w:rPr>
+          <w:rFonts w:ascii="Calibri" w:hAnsi="Calibri" w:cs="Calibri"/>
+        </w:rPr>
+        <w:t xml:space="preserve"> de aprendizagem automática</w:t>
+      </w:r>
+      <w:r>
+        <w:rPr>
+          <w:rFonts w:ascii="Calibri" w:hAnsi="Calibri" w:cs="Calibri"/>
+        </w:rPr>
+        <w:t>, aprendidas ao longo da unidade curricular, para construir</w:t>
+      </w:r>
+      <w:r>
+        <w:rPr>
+          <w:rFonts w:ascii="Calibri" w:hAnsi="Calibri" w:cs="Calibri"/>
+        </w:rPr>
+        <w:t xml:space="preserve"> os melhores</w:t>
+      </w:r>
+      <w:r>
+        <w:rPr>
+          <w:rFonts w:ascii="Calibri" w:hAnsi="Calibri" w:cs="Calibri"/>
+        </w:rPr>
+        <w:t xml:space="preserve"> modelos de classificação e regressão</w:t>
+      </w:r>
+      <w:r>
+        <w:rPr>
+          <w:rFonts w:ascii="Calibri" w:hAnsi="Calibri" w:cs="Calibri"/>
+        </w:rPr>
+        <w:t xml:space="preserve"> possíveis</w:t>
+      </w:r>
+      <w:r>
+        <w:rPr>
+          <w:rFonts w:ascii="Calibri" w:hAnsi="Calibri" w:cs="Calibri"/>
+        </w:rPr>
+        <w:t>.</w:t>
+      </w:r>
+    </w:p>
+    <w:p>
+      <w:pPr>
+        <w:spacing w:after="100" w:afterAutospacing="1" w:line="240" w:lineRule="auto"/>
+        <w:jc w:val="both"/>
+        <w:rPr>
+          <w:rFonts w:ascii="Calibri" w:hAnsi="Calibri" w:cs="Calibri"/>
+          <w:shd w:val="clear" w:color="auto" w:fill="FFFFFF"/>
+        </w:rPr>
+      </w:pPr>
+      <w:r>
+        <w:rPr>
+          <w:rFonts w:ascii="Calibri" w:hAnsi="Calibri" w:cs="Calibri"/>
+        </w:rPr>
+        <w:t>Para tal, foi fornecido um conjunto de dados</w:t>
+      </w:r>
+      <w:r>
+        <w:rPr>
+          <w:rFonts w:ascii="Calibri" w:hAnsi="Calibri" w:cs="Calibri"/>
+        </w:rPr>
+        <w:t xml:space="preserve">, uma versão do </w:t>
+      </w:r>
+      <w:r>
+        <w:rPr>
+          <w:rFonts w:ascii="Calibri" w:hAnsi="Calibri" w:cs="Calibri"/>
+          <w:shd w:val="clear" w:color="auto" w:fill="FFFFFF"/>
+        </w:rPr>
+        <w:t>"thyroid0387" data set, que contém 31 características e 7338 instâncias. Os dados deste conjunto, não se encontram processados, sendo possível encontrar valores categóricos e contínuos, assim como valores em falta. Desta maneira, ao longo do desenvolvimento do projeto irão ser utilizadas técnicas como codificação, normalização e imputação de dados.</w:t>
+      </w:r>
+      <w:r>
+        <w:rPr>
+          <w:rFonts w:ascii="Calibri" w:hAnsi="Calibri" w:cs="Calibri"/>
+          <w:shd w:val="clear" w:color="auto" w:fill="FFFFFF"/>
+        </w:rPr>
+        <w:t xml:space="preserve"> </w:t>
+      </w:r>
+    </w:p>
+    <w:p>
+      <w:pPr>
+        <w:spacing w:after="100" w:afterAutospacing="1" w:line="240" w:lineRule="auto"/>
+        <w:jc w:val="both"/>
+        <w:rPr>
+          <w:rFonts w:ascii="Calibri" w:hAnsi="Calibri" w:cs="Calibri"/>
+          <w:shd w:val="clear" w:color="auto" w:fill="FFFFFF"/>
+        </w:rPr>
+      </w:pPr>
+      <w:r>
+        <w:rPr>
+          <w:rFonts w:ascii="Calibri" w:hAnsi="Calibri" w:cs="Calibri"/>
+          <w:shd w:val="clear" w:color="auto" w:fill="FFFFFF"/>
+        </w:rPr>
+        <w:t>Quanto à construção dos modelos s</w:t>
+      </w:r>
+      <w:r>
+        <w:rPr>
+          <w:rFonts w:ascii="Calibri" w:hAnsi="Calibri" w:cs="Calibri"/>
+          <w:shd w:val="clear" w:color="auto" w:fill="FFFFFF"/>
+        </w:rPr>
+        <w:t>erão</w:t>
+      </w:r>
+      <w:r>
+        <w:rPr>
+          <w:rFonts w:ascii="Calibri" w:hAnsi="Calibri" w:cs="Calibri"/>
+          <w:shd w:val="clear" w:color="auto" w:fill="FFFFFF"/>
+        </w:rPr>
+        <w:t xml:space="preserve"> utilizadas técnicas como seleção de variáveis, </w:t>
+      </w:r>
+      <w:r>
+        <w:rPr>
+          <w:rFonts w:ascii="Calibri" w:hAnsi="Calibri" w:cs="Calibri"/>
+          <w:i/>
+          <w:iCs/>
+          <w:shd w:val="clear" w:color="auto" w:fill="FFFFFF"/>
+        </w:rPr>
+        <w:t>cross validation</w:t>
+      </w:r>
+      <w:r>
+        <w:rPr>
+          <w:rFonts w:ascii="Calibri" w:hAnsi="Calibri" w:cs="Calibri"/>
+          <w:shd w:val="clear" w:color="auto" w:fill="FFFFFF"/>
+        </w:rPr>
+        <w:t xml:space="preserve"> e afinamento de hiperparâmetros.</w:t>
+      </w:r>
+      <w:r>
+        <w:rPr>
+          <w:rFonts w:ascii="Calibri" w:hAnsi="Calibri" w:cs="Calibri"/>
+          <w:shd w:val="clear" w:color="auto" w:fill="FFFFFF"/>
+        </w:rPr>
+        <w:t xml:space="preserve"> </w:t>
+      </w:r>
+    </w:p>
+    <w:p>
+      <w:pPr>
+        <w:spacing w:after="100" w:afterAutospacing="1" w:line="240" w:lineRule="auto"/>
+        <w:jc w:val="both"/>
+        <w:rPr>
+          <w:rFonts w:ascii="Calibri" w:hAnsi="Calibri" w:cs="Calibri"/>
+        </w:rPr>
+      </w:pPr>
+      <w:r>
+        <w:rPr>
+          <w:rFonts w:ascii="Calibri" w:hAnsi="Calibri" w:cs="Calibri"/>
+          <w:shd w:val="clear" w:color="auto" w:fill="FFFFFF"/>
+        </w:rPr>
+        <w:t>Ao longo do projeto serão testados diferentes modelos como, DecisionTreeClassifier, LogisticRegression, Naive Bayes, KNN e SVM</w:t>
+      </w:r>
+    </w:p>
+    <w:p>
+      <w:pPr>
+        <w:spacing w:after="100" w:afterAutospacing="1" w:line="240" w:lineRule="auto"/>
+        <w:rPr>
+          <w:rFonts w:ascii="Calibri" w:hAnsi="Calibri" w:cs="Calibri"/>
+          <w:b/>
+          <w:bCs/>
+          <w:sz w:val="24"/>
+          <w:szCs w:val="24"/>
+        </w:rPr>
+      </w:pPr>
+      <w:r>
+        <w:rPr>
+          <w:rFonts w:ascii="Calibri" w:hAnsi="Calibri" w:cs="Calibri"/>
+          <w:b/>
+          <w:bCs/>
+          <w:sz w:val="24"/>
+          <w:szCs w:val="24"/>
+        </w:rPr>
+        <w:t xml:space="preserve">Objetivo </w:t>
+      </w:r>
+      <w:r>
+        <w:rPr>
+          <w:rFonts w:ascii="Calibri" w:hAnsi="Calibri" w:cs="Calibri"/>
+          <w:b/>
+          <w:bCs/>
+          <w:sz w:val="24"/>
+          <w:szCs w:val="24"/>
+        </w:rPr>
+        <w:t>1</w:t>
+      </w:r>
+      <w:r>
+        <w:rPr>
+          <w:rFonts w:ascii="Calibri" w:hAnsi="Calibri" w:cs="Calibri"/>
+          <w:b/>
+          <w:bCs/>
+          <w:sz w:val="24"/>
+          <w:szCs w:val="24"/>
+        </w:rPr>
+        <w:t xml:space="preserve"> (O1)</w:t>
+      </w:r>
+    </w:p>
+    <w:p>
+      <w:pPr>
+        <w:pStyle w:val="PargrafodaLista"/>
+        <w:numPr>
+          <w:ilvl w:val="0"/>
+          <w:numId w:val="6"/>
+        </w:numPr>
+        <w:spacing w:after="100" w:afterAutospacing="1" w:line="240" w:lineRule="auto"/>
+        <w:rPr>
+          <w:rFonts w:ascii="Calibri" w:hAnsi="Calibri" w:cs="Calibri"/>
+        </w:rPr>
+      </w:pPr>
+      <w:r>
+        <w:rPr>
+          <w:rFonts w:ascii="Calibri" w:hAnsi="Calibri" w:cs="Calibri"/>
+        </w:rPr>
+        <w:t>Os alunos devem fornecer os melhores modelos de classificação possíveis usando quaisquer métodos abordados nas aulas</w:t>
+      </w:r>
+    </w:p>
+    <w:p>
+      <w:pPr>
+        <w:pStyle w:val="PargrafodaLista"/>
+        <w:numPr>
+          <w:ilvl w:val="0"/>
+          <w:numId w:val="6"/>
+        </w:numPr>
+        <w:spacing w:after="100" w:afterAutospacing="1" w:line="240" w:lineRule="auto"/>
+        <w:rPr>
+          <w:rFonts w:ascii="Calibri" w:hAnsi="Calibri" w:cs="Calibri"/>
+        </w:rPr>
+      </w:pPr>
+      <w:r>
+        <w:rPr>
+          <w:rFonts w:ascii="Calibri" w:hAnsi="Calibri" w:cs="Calibri"/>
+        </w:rPr>
+        <w:t>A classificação deve ser de acordo com 8 classes da variável alvo “diagnoses”</w:t>
+      </w:r>
+    </w:p>
+    <w:p>
+      <w:pPr>
+        <w:spacing w:after="100" w:afterAutospacing="1" w:line="240" w:lineRule="auto"/>
+        <w:rPr>
+          <w:rFonts w:ascii="Calibri" w:hAnsi="Calibri" w:cs="Calibri"/>
+          <w:b/>
+          <w:bCs/>
+          <w:sz w:val="24"/>
+          <w:szCs w:val="24"/>
+        </w:rPr>
+      </w:pPr>
+      <w:r>
+        <w:rPr>
+          <w:rFonts w:ascii="Calibri" w:hAnsi="Calibri" w:cs="Calibri"/>
+          <w:b/>
+          <w:bCs/>
+          <w:sz w:val="24"/>
+          <w:szCs w:val="24"/>
+        </w:rPr>
+        <w:t>Objetivo (O2)</w:t>
+      </w:r>
+    </w:p>
+    <w:p>
+      <w:pPr>
+        <w:pStyle w:val="PargrafodaLista"/>
+        <w:numPr>
+          <w:ilvl w:val="0"/>
+          <w:numId w:val="4"/>
+        </w:numPr>
+        <w:tabs>
+          <w:tab w:val="left" w:pos="916"/>
+          <w:tab w:val="left" w:pos="1832"/>
+          <w:tab w:val="left" w:pos="2748"/>
+          <w:tab w:val="left" w:pos="3664"/>
+          <w:tab w:val="left" w:pos="4580"/>
+          <w:tab w:val="left" w:pos="5496"/>
+          <w:tab w:val="left" w:pos="6412"/>
+          <w:tab w:val="left" w:pos="7328"/>
+          <w:tab w:val="left" w:pos="8244"/>
+          <w:tab w:val="left" w:pos="9160"/>
+          <w:tab w:val="left" w:pos="10076"/>
+          <w:tab w:val="left" w:pos="10992"/>
+          <w:tab w:val="left" w:pos="11908"/>
+          <w:tab w:val="left" w:pos="12824"/>
+          <w:tab w:val="left" w:pos="13740"/>
+          <w:tab w:val="left" w:pos="14656"/>
+        </w:tabs>
+        <w:spacing w:after="100" w:afterAutospacing="1" w:line="240" w:lineRule="auto"/>
+        <w:rPr>
+          <w:rFonts w:ascii="Calibri" w:eastAsia="Times New Roman" w:hAnsi="Calibri" w:cs="Calibri"/>
+          <w:kern w:val="0"/>
+          <w:lang w:eastAsia="pt-PT"/>
+          <w14:ligatures w14:val="none"/>
+        </w:rPr>
+      </w:pPr>
+      <w:r>
+        <w:rPr>
+          <w:rFonts w:ascii="Calibri" w:eastAsia="Times New Roman" w:hAnsi="Calibri" w:cs="Calibri"/>
+          <w:kern w:val="0"/>
+          <w:lang w:eastAsia="pt-PT"/>
+          <w14:ligatures w14:val="none"/>
+        </w:rPr>
+        <w:t>Podemos prever com exatidão a idade dos indivíduos, tendo em conta os outros atributos?</w:t>
+      </w:r>
+    </w:p>
+    <w:p>
+      <w:pPr>
+        <w:pStyle w:val="PargrafodaLista"/>
+        <w:numPr>
+          <w:ilvl w:val="0"/>
+          <w:numId w:val="4"/>
+        </w:numPr>
+        <w:tabs>
+          <w:tab w:val="left" w:pos="916"/>
+          <w:tab w:val="left" w:pos="1832"/>
+          <w:tab w:val="left" w:pos="2748"/>
+          <w:tab w:val="left" w:pos="3664"/>
+          <w:tab w:val="left" w:pos="4580"/>
+          <w:tab w:val="left" w:pos="5496"/>
+          <w:tab w:val="left" w:pos="6412"/>
+          <w:tab w:val="left" w:pos="7328"/>
+          <w:tab w:val="left" w:pos="8244"/>
+          <w:tab w:val="left" w:pos="9160"/>
+          <w:tab w:val="left" w:pos="10076"/>
+          <w:tab w:val="left" w:pos="10992"/>
+          <w:tab w:val="left" w:pos="11908"/>
+          <w:tab w:val="left" w:pos="12824"/>
+          <w:tab w:val="left" w:pos="13740"/>
+          <w:tab w:val="left" w:pos="14656"/>
+        </w:tabs>
+        <w:spacing w:after="100" w:afterAutospacing="1" w:line="240" w:lineRule="auto"/>
+        <w:rPr>
+          <w:rFonts w:ascii="Calibri" w:eastAsia="Times New Roman" w:hAnsi="Calibri" w:cs="Calibri"/>
+          <w:kern w:val="0"/>
+          <w:lang w:eastAsia="pt-PT"/>
+          <w14:ligatures w14:val="none"/>
+        </w:rPr>
+      </w:pPr>
+      <w:r>
+        <w:rPr>
+          <w:rFonts w:ascii="Calibri" w:eastAsia="Times New Roman" w:hAnsi="Calibri" w:cs="Calibri"/>
+          <w:kern w:val="0"/>
+          <w:lang w:eastAsia="pt-PT"/>
+          <w14:ligatures w14:val="none"/>
+        </w:rPr>
+        <w:t>Podemos prever com exatidão o sexo dos indivíduos, tendo em conta os outros atributos</w:t>
+      </w:r>
+    </w:p>
+    <w:p>
+      <w:pPr>
+        <w:spacing w:after="100" w:afterAutospacing="1" w:line="240" w:lineRule="auto"/>
+        <w:rPr>
+          <w:rFonts w:ascii="Calibri" w:hAnsi="Calibri" w:cs="Calibri"/>
+          <w:b/>
+          <w:bCs/>
+          <w:sz w:val="24"/>
+          <w:szCs w:val="24"/>
+        </w:rPr>
+      </w:pPr>
+      <w:r>
+        <w:rPr>
+          <w:rFonts w:ascii="Calibri" w:hAnsi="Calibri" w:cs="Calibri"/>
+          <w:b/>
+          <w:bCs/>
+          <w:sz w:val="24"/>
+          <w:szCs w:val="24"/>
+        </w:rPr>
+        <w:t>Objetivo (O3)</w:t>
+      </w:r>
+    </w:p>
+    <w:p>
+      <w:pPr>
+        <w:pStyle w:val="PargrafodaLista"/>
+        <w:numPr>
+          <w:ilvl w:val="0"/>
+          <w:numId w:val="5"/>
+        </w:numPr>
+        <w:spacing w:after="100" w:afterAutospacing="1" w:line="240" w:lineRule="auto"/>
+        <w:rPr>
+          <w:rFonts w:ascii="Calibri" w:hAnsi="Calibri" w:cs="Calibri"/>
+        </w:rPr>
+      </w:pPr>
+      <w:r>
+        <w:rPr>
+          <w:rFonts w:ascii="Calibri" w:hAnsi="Calibri" w:cs="Calibri"/>
+        </w:rPr>
+        <w:t>Quais são as características mais significativas dos melhores modelos obtidos acima (O1 e O2)</w:t>
+      </w:r>
+    </w:p>
+    <w:p>
+      <w:pPr>
+        <w:spacing w:after="100" w:afterAutospacing="1" w:line="240" w:lineRule="auto"/>
+        <w:rPr>
+          <w:rFonts w:ascii="Calibri" w:hAnsi="Calibri" w:cs="Calibri"/>
+        </w:rPr>
+      </w:pPr>
+    </w:p>
+    <w:p>
+      <w:pPr>
+        <w:pStyle w:val="Ttulo2"/>
+        <w:spacing w:after="100" w:afterAutospacing="1" w:line="240" w:lineRule="auto"/>
+        <w:rPr>
+          <w:rFonts w:ascii="Calibri" w:hAnsi="Calibri" w:cs="Calibri"/>
+        </w:rPr>
+      </w:pPr>
+      <w:bookmarkStart w:id="1" w:name="_Toc167125993"/>
+      <w:r>
+        <w:rPr>
+          <w:rFonts w:ascii="Calibri" w:hAnsi="Calibri" w:cs="Calibri"/>
+        </w:rPr>
+        <w:t>Processamento dos dados</w:t>
+      </w:r>
+      <w:bookmarkEnd w:id="1"/>
+    </w:p>
+    <w:p>
+      <w:pPr>
+        <w:spacing w:after="100" w:afterAutospacing="1" w:line="240" w:lineRule="auto"/>
+        <w:jc w:val="both"/>
+        <w:rPr>
+          <w:rFonts w:ascii="Calibri" w:hAnsi="Calibri" w:cs="Calibri"/>
+        </w:rPr>
+      </w:pPr>
+      <w:r>
+        <w:rPr>
+          <w:rFonts w:ascii="Calibri" w:hAnsi="Calibri" w:cs="Calibri"/>
+        </w:rPr>
+        <w:t>Devido ao facto de terem sido testados vários modelos e embora não seja a melhor prática,  foi decido fazer o processamento d</w:t>
+      </w:r>
+      <w:r>
+        <w:rPr>
+          <w:rFonts w:ascii="Calibri" w:hAnsi="Calibri" w:cs="Calibri"/>
+        </w:rPr>
+        <w:t>os</w:t>
+      </w:r>
+      <w:r>
+        <w:rPr>
+          <w:rFonts w:ascii="Calibri" w:hAnsi="Calibri" w:cs="Calibri"/>
+        </w:rPr>
+        <w:t xml:space="preserve"> dado</w:t>
+      </w:r>
+      <w:r>
+        <w:rPr>
+          <w:rFonts w:ascii="Calibri" w:hAnsi="Calibri" w:cs="Calibri"/>
+        </w:rPr>
+        <w:t>s</w:t>
+      </w:r>
+      <w:r>
+        <w:rPr>
+          <w:rFonts w:ascii="Calibri" w:hAnsi="Calibri" w:cs="Calibri"/>
+        </w:rPr>
+        <w:t xml:space="preserve"> antecipadamente, de maneira a reduzir a complexidade da tarefa</w:t>
+      </w:r>
+      <w:r>
+        <w:rPr>
+          <w:rFonts w:ascii="Calibri" w:hAnsi="Calibri" w:cs="Calibri"/>
+        </w:rPr>
+        <w:t xml:space="preserve"> e por sua vez o tamanho da mesma.</w:t>
+      </w:r>
+    </w:p>
+    <w:p>
+      <w:pPr>
+        <w:spacing w:after="100" w:afterAutospacing="1" w:line="240" w:lineRule="auto"/>
+        <w:jc w:val="both"/>
+        <w:rPr>
+          <w:rFonts w:ascii="Calibri" w:hAnsi="Calibri" w:cs="Calibri"/>
+        </w:rPr>
+      </w:pPr>
+      <w:r>
+        <w:rPr>
+          <w:rFonts w:ascii="Calibri" w:hAnsi="Calibri" w:cs="Calibri"/>
+        </w:rPr>
+        <w:t>Desta forma, o ideal seria fazer um processamento de dados diferente para cada modelo, tendo em conta as suas características. Portanto, é de realçar que os resultados obtidos não são perfeitos, pelo que ainda existe margem para melhoria. No entanto, as técnicas utilizadas neste projeto, foram técnicas presentes na construção de diferentes tipos de modelos, e que na sua maioria permitem bons resultados</w:t>
+      </w:r>
+      <w:r>
+        <w:rPr>
+          <w:rFonts w:ascii="Calibri" w:hAnsi="Calibri" w:cs="Calibri"/>
+        </w:rPr>
+        <w:t>.</w:t>
+      </w:r>
+      <w:bookmarkStart w:id="2" w:name="_Toc167125994"/>
+    </w:p>
+    <w:p>
+      <w:pPr>
+        <w:spacing w:after="100" w:afterAutospacing="1" w:line="240" w:lineRule="auto"/>
+        <w:jc w:val="both"/>
+        <w:rPr>
+          <w:rFonts w:ascii="Calibri" w:hAnsi="Calibri" w:cs="Calibri"/>
+        </w:rPr>
+      </w:pPr>
+      <w:r>
+        <w:rPr>
+          <w:rFonts w:ascii="Calibri" w:hAnsi="Calibri" w:cs="Calibri"/>
+          <w:b/>
+          <w:bCs/>
+          <w:sz w:val="24"/>
+          <w:szCs w:val="24"/>
+        </w:rPr>
+        <w:lastRenderedPageBreak/>
+        <w:t>Perfil de dados</w:t>
+      </w:r>
+      <w:bookmarkEnd w:id="2"/>
+    </w:p>
+    <w:p>
+      <w:pPr>
+        <w:spacing w:after="100" w:afterAutospacing="1" w:line="240" w:lineRule="auto"/>
+        <w:jc w:val="both"/>
+        <w:rPr>
+          <w:rFonts w:ascii="Calibri" w:hAnsi="Calibri" w:cs="Calibri"/>
+        </w:rPr>
+      </w:pPr>
+      <w:r>
+        <w:rPr>
+          <w:rFonts w:ascii="Calibri" w:hAnsi="Calibri" w:cs="Calibri"/>
+          <w:noProof/>
+        </w:rPr>
+        <w:drawing>
+          <wp:anchor distT="0" distB="0" distL="114300" distR="114300" simplePos="0" relativeHeight="251666432" behindDoc="1" locked="0" layoutInCell="1" allowOverlap="1" wp14:anchorId="0A4610EA" wp14:editId="2216CA08">
+            <wp:simplePos x="0" y="0"/>
+            <wp:positionH relativeFrom="margin">
+              <wp:align>right</wp:align>
+            </wp:positionH>
+            <wp:positionV relativeFrom="paragraph">
+              <wp:posOffset>426720</wp:posOffset>
+            </wp:positionV>
+            <wp:extent cx="5400040" cy="2376805"/>
+            <wp:effectExtent l="0" t="0" r="0" b="4445"/>
+            <wp:wrapTight wrapText="bothSides">
+              <wp:wrapPolygon edited="0">
+                <wp:start x="0" y="0"/>
+                <wp:lineTo x="0" y="21467"/>
+                <wp:lineTo x="21488" y="21467"/>
+                <wp:lineTo x="21488" y="0"/>
+                <wp:lineTo x="0" y="0"/>
+              </wp:wrapPolygon>
+            </wp:wrapTight>
+            <wp:docPr id="201078703" name="Imagem 1" descr="Uma imagem com texto, captura de ecrã, número, Tipo de letra&#10;&#10;Descrição gerada automaticamente"/>
+            <wp:cNvGraphicFramePr>
+              <a:graphicFrameLocks xmlns:a="http://schemas.openxmlformats.org/drawingml/2006/main" noChangeAspect="1"/>
+            </wp:cNvGraphicFramePr>
+            <a:graphic xmlns:a="http://schemas.openxmlformats.org/drawingml/2006/main">
+              <a:graphicData uri="http://schemas.openxmlformats.org/drawingml/2006/picture">
+                <pic:pic xmlns:pic="http://schemas.openxmlformats.org/drawingml/2006/picture">
+                  <pic:nvPicPr>
+                    <pic:cNvPr id="201078703" name="Imagem 1" descr="Uma imagem com texto, captura de ecrã, número, Tipo de letra&#10;&#10;Descrição gerada automaticamente"/>
+                    <pic:cNvPicPr/>
+                  </pic:nvPicPr>
+                  <pic:blipFill>
+                    <a:blip r:embed="rId9">
+                      <a:extLst>
+                        <a:ext uri="{28A0092B-C50C-407E-A947-70E740481C1C}">
+                          <a14:useLocalDpi xmlns:a14="http://schemas.microsoft.com/office/drawing/2010/main" val="0"/>
+                        </a:ext>
+                      </a:extLst>
+                    </a:blip>
+                    <a:stretch>
+                      <a:fillRect/>
+                    </a:stretch>
+                  </pic:blipFill>
+                  <pic:spPr>
+                    <a:xfrm>
+                      <a:off x="0" y="0"/>
+                      <a:ext cx="5400040" cy="2376805"/>
+                    </a:xfrm>
+                    <a:prstGeom prst="rect">
+                      <a:avLst/>
+                    </a:prstGeom>
+                  </pic:spPr>
+                </pic:pic>
+              </a:graphicData>
+            </a:graphic>
+            <wp14:sizeRelH relativeFrom="margin">
+              <wp14:pctWidth>0</wp14:pctWidth>
+            </wp14:sizeRelH>
+            <wp14:sizeRelV relativeFrom="margin">
+              <wp14:pctHeight>0</wp14:pctHeight>
+            </wp14:sizeRelV>
+          </wp:anchor>
+        </w:drawing>
+      </w:r>
+      <w:r>
+        <w:rPr>
+          <w:rFonts w:ascii="Calibri" w:hAnsi="Calibri" w:cs="Calibri"/>
+          <w:noProof/>
+        </w:rPr>
+        <mc:AlternateContent>
+          <mc:Choice Requires="wps">
+            <w:drawing>
+              <wp:anchor distT="0" distB="0" distL="114300" distR="114300" simplePos="0" relativeHeight="251668480" behindDoc="1" locked="0" layoutInCell="1" allowOverlap="1" wp14:anchorId="7FA08A47" wp14:editId="6C5F74E6">
+                <wp:simplePos x="0" y="0"/>
+                <wp:positionH relativeFrom="margin">
+                  <wp:posOffset>88265</wp:posOffset>
+                </wp:positionH>
+                <wp:positionV relativeFrom="paragraph">
+                  <wp:posOffset>2747645</wp:posOffset>
+                </wp:positionV>
+                <wp:extent cx="5219700" cy="635"/>
+                <wp:effectExtent l="0" t="0" r="0" b="0"/>
+                <wp:wrapTight wrapText="bothSides">
+                  <wp:wrapPolygon edited="0">
+                    <wp:start x="0" y="0"/>
+                    <wp:lineTo x="0" y="19213"/>
+                    <wp:lineTo x="21521" y="19213"/>
+                    <wp:lineTo x="21521" y="0"/>
+                    <wp:lineTo x="0" y="0"/>
+                  </wp:wrapPolygon>
+                </wp:wrapTight>
+                <wp:docPr id="458999117" name="Caixa de texto 1"/>
+                <wp:cNvGraphicFramePr/>
+                <a:graphic xmlns:a="http://schemas.openxmlformats.org/drawingml/2006/main">
+                  <a:graphicData uri="http://schemas.microsoft.com/office/word/2010/wordprocessingShape">
+                    <wps:wsp>
+                      <wps:cNvSpPr txBox="1"/>
+                      <wps:spPr>
+                        <a:xfrm>
+                          <a:off x="0" y="0"/>
+                          <a:ext cx="5219700" cy="635"/>
+                        </a:xfrm>
+                        <a:prstGeom prst="rect">
+                          <a:avLst/>
+                        </a:prstGeom>
+                        <a:solidFill>
+                          <a:prstClr val="white"/>
+                        </a:solidFill>
+                        <a:ln>
+                          <a:noFill/>
+                        </a:ln>
+                      </wps:spPr>
+                      <wps:txbx>
+                        <w:txbxContent>
+                          <w:p>
+                            <w:pPr>
+                              <w:pStyle w:val="Legenda"/>
+                              <w:rPr>
+                                <w:noProof/>
+                                <w:sz w:val="20"/>
+                                <w:szCs w:val="20"/>
+                              </w:rPr>
+                            </w:pPr>
+                            <w:r>
+                              <w:rPr>
+                                <w:sz w:val="16"/>
+                                <w:szCs w:val="16"/>
+                              </w:rPr>
+                              <w:t xml:space="preserve">Figura </w:t>
+                            </w:r>
+                            <w:r>
+                              <w:rPr>
+                                <w:sz w:val="16"/>
+                                <w:szCs w:val="16"/>
+                              </w:rPr>
+                              <w:fldChar w:fldCharType="begin"/>
+                            </w:r>
+                            <w:r>
+                              <w:rPr>
+                                <w:sz w:val="16"/>
+                                <w:szCs w:val="16"/>
+                              </w:rPr>
+                              <w:instrText xml:space="preserve"> SEQ Figura \* ARABIC </w:instrText>
+                            </w:r>
+                            <w:r>
+                              <w:rPr>
+                                <w:sz w:val="16"/>
+                                <w:szCs w:val="16"/>
+                              </w:rPr>
+                              <w:fldChar w:fldCharType="separate"/>
+                            </w:r>
+                            <w:r>
+                              <w:rPr>
+                                <w:noProof/>
+                                <w:sz w:val="16"/>
+                                <w:szCs w:val="16"/>
+                              </w:rPr>
+                              <w:t>1</w:t>
+                            </w:r>
+                            <w:r>
+                              <w:rPr>
+                                <w:sz w:val="16"/>
+                                <w:szCs w:val="16"/>
+                              </w:rPr>
+                              <w:fldChar w:fldCharType="end"/>
+                            </w:r>
+                            <w:r>
+                              <w:rPr>
+                                <w:sz w:val="16"/>
+                                <w:szCs w:val="16"/>
+                              </w:rPr>
+                              <w:t>: ProfileReport Overview</w:t>
+                            </w:r>
+                          </w:p>
+                        </w:txbxContent>
+                      </wps:txbx>
+                      <wps:bodyPr rot="0" spcFirstLastPara="0" vertOverflow="overflow" horzOverflow="overflow" vert="horz" wrap="square" lIns="0" tIns="0" rIns="0" bIns="0" numCol="1" spcCol="0" rtlCol="0" fromWordArt="0" anchor="t" anchorCtr="0" forceAA="0" compatLnSpc="1">
+                        <a:prstTxWarp prst="textNoShape">
+                          <a:avLst/>
+                        </a:prstTxWarp>
+                        <a:spAutoFit/>
+                      </wps:bodyPr>
+                    </wps:wsp>
+                  </a:graphicData>
+                </a:graphic>
+                <wp14:sizeRelH relativeFrom="margin">
+                  <wp14:pctWidth>0</wp14:pctWidth>
+                </wp14:sizeRelH>
+              </wp:anchor>
+            </w:drawing>
+          </mc:Choice>
+          <mc:Fallback>
+            <w:pict>
+              <v:shape w14:anchorId="7FA08A47" id="Caixa de texto 1" o:spid="_x0000_s1029" type="#_x0000_t202" style="position:absolute;left:0;text-align:left;margin-left:6.95pt;margin-top:216.35pt;width:411pt;height:.05pt;z-index:-251648000;visibility:visible;mso-wrap-style:square;mso-width-percent:0;mso-wrap-distance-left:9pt;mso-wrap-distance-top:0;mso-wrap-distance-right:9pt;mso-wrap-distance-bottom:0;mso-position-horizontal:absolute;mso-position-horizontal-relative:margin;mso-position-vertical:absolute;mso-position-vertical-relative:text;mso-width-percent:0;mso-width-relative:margin;v-text-anchor:top" o:gfxdata="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" stroked="f">
+                <v:textbox style="mso-fit-shape-to-text:t" inset="0,0,0,0">
+                  <w:txbxContent>
+                    <w:p>
+                      <w:pPr>
+                        <w:pStyle w:val="Legenda"/>
+                        <w:rPr>
+                          <w:noProof/>
+                          <w:sz w:val="20"/>
+                          <w:szCs w:val="20"/>
+                        </w:rPr>
+                      </w:pPr>
+                      <w:r>
+                        <w:rPr>
+                          <w:sz w:val="16"/>
+                          <w:szCs w:val="16"/>
+                        </w:rPr>
+                        <w:t xml:space="preserve">Figura </w:t>
+                      </w:r>
+                      <w:r>
+                        <w:rPr>
+                          <w:sz w:val="16"/>
+                          <w:szCs w:val="16"/>
+                        </w:rPr>
+                        <w:fldChar w:fldCharType="begin"/>
+                      </w:r>
+                      <w:r>
+                        <w:rPr>
+                          <w:sz w:val="16"/>
+                          <w:szCs w:val="16"/>
+                        </w:rPr>
+                        <w:instrText xml:space="preserve"> SEQ Figura \* ARABIC </w:instrText>
+                      </w:r>
+                      <w:r>
+                        <w:rPr>
+                          <w:sz w:val="16"/>
+                          <w:szCs w:val="16"/>
+                        </w:rPr>
+                        <w:fldChar w:fldCharType="separate"/>
+                      </w:r>
+                      <w:r>
+                        <w:rPr>
+                          <w:noProof/>
+                          <w:sz w:val="16"/>
+                          <w:szCs w:val="16"/>
+                        </w:rPr>
+                        <w:t>1</w:t>
+                      </w:r>
+                      <w:r>
+                        <w:rPr>
+                          <w:sz w:val="16"/>
+                          <w:szCs w:val="16"/>
+                        </w:rPr>
+                        <w:fldChar w:fldCharType="end"/>
+                      </w:r>
+                      <w:r>
+                        <w:rPr>
+                          <w:sz w:val="16"/>
+                          <w:szCs w:val="16"/>
+                        </w:rPr>
+                        <w:t>: ProfileReport Overview</w:t>
+                      </w:r>
+                    </w:p>
+                  </w:txbxContent>
+                </v:textbox>
+                <w10:wrap type="tight" anchorx="margin"/>
+              </v:shape>
+            </w:pict>
+          </mc:Fallback>
+        </mc:AlternateContent>
+      </w:r>
+      <w:r>
+        <w:rPr>
+          <w:rFonts w:ascii="Calibri" w:hAnsi="Calibri" w:cs="Calibri"/>
+        </w:rPr>
+        <w:t xml:space="preserve">Começou-se por fazer um </w:t>
+      </w:r>
+      <w:r>
+        <w:rPr>
+          <w:rFonts w:ascii="Calibri" w:hAnsi="Calibri" w:cs="Calibri"/>
+          <w:i/>
+          <w:iCs/>
+        </w:rPr>
+        <w:t xml:space="preserve">profiling </w:t>
+      </w:r>
+      <w:r>
+        <w:rPr>
+          <w:rFonts w:ascii="Calibri" w:hAnsi="Calibri" w:cs="Calibri"/>
+        </w:rPr>
+        <w:t>dos nossos dados</w:t>
+      </w:r>
+      <w:r>
+        <w:rPr>
+          <w:rFonts w:ascii="Calibri" w:hAnsi="Calibri" w:cs="Calibri"/>
+        </w:rPr>
+        <w:t xml:space="preserve"> (usando a classe </w:t>
+      </w:r>
+      <w:r>
+        <w:rPr>
+          <w:rFonts w:ascii="Calibri" w:hAnsi="Calibri" w:cs="Calibri"/>
+          <w:i/>
+          <w:iCs/>
+        </w:rPr>
+        <w:t>ProfileReport</w:t>
+      </w:r>
+      <w:r>
+        <w:rPr>
+          <w:rFonts w:ascii="Calibri" w:hAnsi="Calibri" w:cs="Calibri"/>
+        </w:rPr>
+        <w:t xml:space="preserve"> do package </w:t>
+      </w:r>
+      <w:r>
+        <w:rPr>
+          <w:rFonts w:ascii="Calibri" w:hAnsi="Calibri" w:cs="Calibri"/>
+          <w:i/>
+          <w:iCs/>
+        </w:rPr>
+        <w:t>ydata_profiling</w:t>
+      </w:r>
+      <w:r>
+        <w:rPr>
+          <w:rFonts w:ascii="Calibri" w:hAnsi="Calibri" w:cs="Calibri"/>
+        </w:rPr>
+        <w:t>)</w:t>
+      </w:r>
+      <w:r>
+        <w:rPr>
+          <w:rFonts w:ascii="Calibri" w:hAnsi="Calibri" w:cs="Calibri"/>
+        </w:rPr>
+        <w:t xml:space="preserve">, para obter uma informação mais detalhada sobre as nossas variáveis. </w:t>
+      </w:r>
+    </w:p>
+    <w:p>
+      <w:pPr>
+        <w:spacing w:after="100" w:afterAutospacing="1" w:line="240" w:lineRule="auto"/>
+        <w:jc w:val="both"/>
+        <w:rPr>
+          <w:rFonts w:ascii="Calibri" w:hAnsi="Calibri" w:cs="Calibri"/>
+        </w:rPr>
+      </w:pPr>
+      <w:r>
+        <w:rPr>
+          <w:rFonts w:ascii="Calibri" w:hAnsi="Calibri" w:cs="Calibri"/>
+        </w:rPr>
+        <w:t>D</w:t>
+      </w:r>
+      <w:r>
+        <w:rPr>
+          <w:rFonts w:ascii="Calibri" w:hAnsi="Calibri" w:cs="Calibri"/>
+        </w:rPr>
+        <w:t xml:space="preserve">evido ao facto dos valores em falta serem representados por “?” e algumas colunas estarem em formato de texto, </w:t>
+      </w:r>
+      <w:r>
+        <w:rPr>
+          <w:rFonts w:ascii="Calibri" w:hAnsi="Calibri" w:cs="Calibri"/>
+        </w:rPr>
+        <w:t xml:space="preserve">para além de não ser possível ver valores em falta no </w:t>
+      </w:r>
+      <w:r>
+        <w:rPr>
+          <w:rFonts w:ascii="Calibri" w:hAnsi="Calibri" w:cs="Calibri"/>
+          <w:i/>
+          <w:iCs/>
+        </w:rPr>
+        <w:t>report</w:t>
+      </w:r>
+      <w:r>
+        <w:rPr>
+          <w:rFonts w:ascii="Calibri" w:hAnsi="Calibri" w:cs="Calibri"/>
+        </w:rPr>
+        <w:t xml:space="preserve">, este também nos mostra </w:t>
+      </w:r>
+      <w:r>
+        <w:rPr>
+          <w:rFonts w:ascii="Calibri" w:hAnsi="Calibri" w:cs="Calibri"/>
+          <w:i/>
+          <w:iCs/>
+        </w:rPr>
+        <w:t>text variables</w:t>
+      </w:r>
+      <w:r>
+        <w:rPr>
+          <w:rFonts w:ascii="Calibri" w:hAnsi="Calibri" w:cs="Calibri"/>
+        </w:rPr>
+        <w:t>, que na verdade são valores numéricos</w:t>
+      </w:r>
+      <w:r>
+        <w:rPr>
+          <w:rFonts w:ascii="Calibri" w:hAnsi="Calibri" w:cs="Calibri"/>
+        </w:rPr>
+        <w:t xml:space="preserve">. </w:t>
+      </w:r>
+    </w:p>
+    <w:p>
+      <w:pPr>
+        <w:spacing w:after="100" w:afterAutospacing="1" w:line="240" w:lineRule="auto"/>
+        <w:jc w:val="both"/>
+        <w:rPr>
+          <w:rFonts w:ascii="Calibri" w:hAnsi="Calibri" w:cs="Calibri"/>
+        </w:rPr>
+      </w:pPr>
+      <w:r>
+        <w:rPr>
+          <w:rFonts w:ascii="Calibri" w:hAnsi="Calibri" w:cs="Calibri"/>
+        </w:rPr>
+        <w:t xml:space="preserve">Desta forma, </w:t>
+      </w:r>
+      <w:r>
+        <w:rPr>
+          <w:rFonts w:ascii="Calibri" w:hAnsi="Calibri" w:cs="Calibri"/>
+        </w:rPr>
+        <w:t xml:space="preserve">olhando para estes resultados e para a explicação fornecida no ficheiro “data.names”, foi possível identificar </w:t>
+      </w:r>
+      <w:r>
+        <w:rPr>
+          <w:rFonts w:ascii="Calibri" w:hAnsi="Calibri" w:cs="Calibri"/>
+        </w:rPr>
+        <w:t>três tipos de variáveis: numéricas, booleanas e categóricas.</w:t>
+      </w:r>
+      <w:r>
+        <w:rPr>
+          <w:rFonts w:ascii="Calibri" w:hAnsi="Calibri" w:cs="Calibri"/>
+        </w:rPr>
+        <w:t xml:space="preserve"> Antes de proceder com a codificação dos dados, foi apagada a variável “[record identification]”, pois apenas representa um identificador único, o que não é relevante. Foram também substituídos os valores “?” por </w:t>
+      </w:r>
+      <w:r>
+        <w:rPr>
+          <w:rFonts w:ascii="Calibri" w:hAnsi="Calibri" w:cs="Calibri"/>
+          <w:i/>
+          <w:iCs/>
+        </w:rPr>
+        <w:t>NaN</w:t>
+      </w:r>
+      <w:r>
+        <w:rPr>
+          <w:rFonts w:ascii="Calibri" w:hAnsi="Calibri" w:cs="Calibri"/>
+        </w:rPr>
+        <w:t xml:space="preserve"> para serem identificados os valores em falta.</w:t>
+      </w:r>
+    </w:p>
+    <w:p>
+      <w:pPr>
+        <w:rPr>
+          <w:rFonts w:ascii="Calibri" w:hAnsi="Calibri" w:cs="Calibri"/>
+          <w:b/>
+          <w:bCs/>
+          <w:sz w:val="24"/>
+          <w:szCs w:val="24"/>
+        </w:rPr>
+      </w:pPr>
+      <w:bookmarkStart w:id="3" w:name="_Toc167125995"/>
+      <w:r>
+        <w:rPr>
+          <w:rFonts w:ascii="Calibri" w:hAnsi="Calibri" w:cs="Calibri"/>
+          <w:b/>
+          <w:bCs/>
+          <w:sz w:val="24"/>
+          <w:szCs w:val="24"/>
+        </w:rPr>
+        <w:t>Codificação de dados</w:t>
+      </w:r>
+      <w:bookmarkEnd w:id="3"/>
+    </w:p>
+    <w:p>
+      <w:pPr>
+        <w:rPr>
+          <w:rFonts w:ascii="Calibri" w:hAnsi="Calibri" w:cs="Calibri"/>
+          <w:b/>
+          <w:bCs/>
+          <w:sz w:val="24"/>
+          <w:szCs w:val="24"/>
+        </w:rPr>
+      </w:pPr>
+    </w:p>
+    <w:p>
+      <w:pPr>
+        <w:rPr>
+          <w:rFonts w:ascii="Calibri" w:hAnsi="Calibri" w:cs="Calibri"/>
+          <w:b/>
+          <w:bCs/>
+          <w:sz w:val="32"/>
+          <w:szCs w:val="32"/>
+        </w:rPr>
+      </w:pPr>
+    </w:p>
+    <w:p>
+      <w:pPr>
+        <w:rPr>
+          <w:rFonts w:ascii="Calibri" w:hAnsi="Calibri" w:cs="Calibri"/>
+          <w:b/>
+          <w:bCs/>
+          <w:sz w:val="24"/>
+          <w:szCs w:val="24"/>
+        </w:rPr>
+      </w:pPr>
+      <w:bookmarkStart w:id="4" w:name="_Toc167125996"/>
+      <w:r>
+        <w:rPr>
+          <w:rFonts w:ascii="Calibri" w:hAnsi="Calibri" w:cs="Calibri"/>
+          <w:b/>
+          <w:bCs/>
+          <w:sz w:val="24"/>
+          <w:szCs w:val="24"/>
+        </w:rPr>
+        <w:t>Divisão dos dados</w:t>
+      </w:r>
+      <w:bookmarkEnd w:id="4"/>
+    </w:p>
+    <w:p>
+      <w:pPr>
+        <w:rPr>
+          <w:rFonts w:ascii="Calibri" w:hAnsi="Calibri" w:cs="Calibri"/>
+          <w:b/>
+          <w:bCs/>
+          <w:sz w:val="32"/>
+          <w:szCs w:val="32"/>
+        </w:rPr>
+      </w:pPr>
+    </w:p>
+    <w:p>
+      <w:pPr>
+        <w:rPr>
+          <w:rFonts w:ascii="Calibri" w:hAnsi="Calibri" w:cs="Calibri"/>
+          <w:b/>
+          <w:bCs/>
+          <w:sz w:val="24"/>
+          <w:szCs w:val="24"/>
+        </w:rPr>
+      </w:pPr>
+      <w:bookmarkStart w:id="5" w:name="_Toc167125997"/>
+      <w:r>
+        <w:rPr>
+          <w:rFonts w:ascii="Calibri" w:hAnsi="Calibri" w:cs="Calibri"/>
+          <w:b/>
+          <w:bCs/>
+          <w:sz w:val="24"/>
+          <w:szCs w:val="24"/>
+        </w:rPr>
+        <w:t>Normalização</w:t>
+      </w:r>
+      <w:bookmarkEnd w:id="5"/>
+    </w:p>
+    <w:p>
+      <w:pPr>
+        <w:rPr>
+          <w:rFonts w:ascii="Calibri" w:hAnsi="Calibri" w:cs="Calibri"/>
+          <w:b/>
+          <w:bCs/>
+          <w:sz w:val="32"/>
+          <w:szCs w:val="32"/>
+        </w:rPr>
+      </w:pPr>
+    </w:p>
+    <w:p>
+      <w:pPr>
+        <w:rPr>
+          <w:rFonts w:ascii="Calibri" w:hAnsi="Calibri" w:cs="Calibri"/>
+          <w:b/>
+          <w:bCs/>
+          <w:sz w:val="24"/>
+          <w:szCs w:val="24"/>
+        </w:rPr>
+      </w:pPr>
+      <w:bookmarkStart w:id="6" w:name="_Toc167125998"/>
+      <w:r>
+        <w:rPr>
+          <w:rFonts w:ascii="Calibri" w:hAnsi="Calibri" w:cs="Calibri"/>
+          <w:b/>
+          <w:bCs/>
+          <w:sz w:val="24"/>
+          <w:szCs w:val="24"/>
+        </w:rPr>
+        <w:t>Imputação de dados</w:t>
+      </w:r>
+      <w:bookmarkEnd w:id="6"/>
+    </w:p>
+    <w:p>
+      <w:pPr>
+        <w:spacing w:after="100" w:afterAutospacing="1" w:line="240" w:lineRule="auto"/>
+        <w:rPr>
+          <w:rFonts w:ascii="Calibri" w:hAnsi="Calibri" w:cs="Calibri"/>
+        </w:rPr>
+      </w:pPr>
+    </w:p>
+    <w:p>
+      <w:pPr>
+        <w:spacing w:after="100" w:afterAutospacing="1" w:line="240" w:lineRule="auto"/>
+        <w:rPr>
+          <w:rFonts w:ascii="Calibri" w:hAnsi="Calibri" w:cs="Calibri"/>
+        </w:rPr>
+      </w:pPr>
+    </w:p>
+    <w:p>
+      <w:pPr>
+        <w:pStyle w:val="Ttulo2"/>
+        <w:spacing w:after="100" w:afterAutospacing="1" w:line="240" w:lineRule="auto"/>
+        <w:rPr>
+          <w:rFonts w:ascii="Calibri" w:hAnsi="Calibri" w:cs="Calibri"/>
+        </w:rPr>
+      </w:pPr>
+      <w:bookmarkStart w:id="7" w:name="_Toc167125999"/>
+      <w:r>
+        <w:rPr>
+          <w:rFonts w:ascii="Calibri" w:hAnsi="Calibri" w:cs="Calibri"/>
+        </w:rPr>
+        <w:lastRenderedPageBreak/>
+        <w:t>Seleção de variáveis</w:t>
+      </w:r>
+      <w:bookmarkEnd w:id="7"/>
+    </w:p>
+    <w:p>
+      <w:pPr>
+        <w:jc w:val="both"/>
+        <w:rPr>
+          <w:rFonts w:ascii="Calibri" w:hAnsi="Calibri" w:cs="Calibri"/>
+        </w:rPr>
+      </w:pPr>
+      <w:r>
+        <w:rPr>
+          <w:rFonts w:ascii="Calibri" w:hAnsi="Calibri" w:cs="Calibri"/>
+        </w:rPr>
+        <w:t>O</w:t>
+      </w:r>
+      <w:r>
+        <w:rPr>
+          <w:rFonts w:ascii="Calibri" w:hAnsi="Calibri" w:cs="Calibri"/>
+        </w:rPr>
+        <w:t xml:space="preserve"> processo de seleção de variáveis foi feito através do uso da classe </w:t>
+      </w:r>
+      <w:r>
+        <w:rPr>
+          <w:rFonts w:ascii="Calibri" w:hAnsi="Calibri" w:cs="Calibri"/>
+          <w:i/>
+          <w:iCs/>
+        </w:rPr>
+        <w:t>SequencialFeatureSelector</w:t>
+      </w:r>
+      <w:r>
+        <w:rPr>
+          <w:rFonts w:ascii="Calibri" w:hAnsi="Calibri" w:cs="Calibri"/>
+          <w:i/>
+          <w:iCs/>
+        </w:rPr>
+        <w:t xml:space="preserve"> </w:t>
+      </w:r>
+      <w:r>
+        <w:rPr>
+          <w:rFonts w:ascii="Calibri" w:hAnsi="Calibri" w:cs="Calibri"/>
+        </w:rPr>
+        <w:t xml:space="preserve">(SFS) juntamente com modelos regressão, </w:t>
+      </w:r>
+      <w:r>
+        <w:rPr>
+          <w:rFonts w:ascii="Calibri" w:hAnsi="Calibri" w:cs="Calibri"/>
+        </w:rPr>
+        <w:t xml:space="preserve">como o </w:t>
+      </w:r>
+      <w:r>
+        <w:rPr>
+          <w:rFonts w:ascii="Calibri" w:hAnsi="Calibri" w:cs="Calibri"/>
+          <w:i/>
+          <w:iCs/>
+        </w:rPr>
+        <w:t>LinearRegression</w:t>
+      </w:r>
+      <w:r>
+        <w:rPr>
+          <w:rFonts w:ascii="Calibri" w:hAnsi="Calibri" w:cs="Calibri"/>
+        </w:rPr>
+        <w:t xml:space="preserve"> e também classificação, como o </w:t>
+      </w:r>
+      <w:r>
+        <w:rPr>
+          <w:rFonts w:ascii="Calibri" w:hAnsi="Calibri" w:cs="Calibri"/>
+          <w:i/>
+          <w:iCs/>
+        </w:rPr>
+        <w:t>LogisticRegression</w:t>
+      </w:r>
+      <w:r>
+        <w:rPr>
+          <w:rFonts w:ascii="Calibri" w:hAnsi="Calibri" w:cs="Calibri"/>
+        </w:rPr>
+        <w:t xml:space="preserve">. Foram realizados </w:t>
+      </w:r>
+      <w:r>
+        <w:rPr>
+          <w:rFonts w:ascii="Calibri" w:hAnsi="Calibri" w:cs="Calibri"/>
+        </w:rPr>
+        <w:t>diferentes testes, com vários números possíveis de variáveis, utilizando esta técnica.</w:t>
+      </w:r>
+      <w:r>
+        <w:rPr>
+          <w:rFonts w:ascii="Calibri" w:hAnsi="Calibri" w:cs="Calibri"/>
+        </w:rPr>
+        <w:t xml:space="preserve"> Em baixo encontra-se um exemplo dos resultados:</w:t>
+      </w:r>
+    </w:p>
+    <w:p>
+      <w:pPr>
+        <w:rPr>
+          <w:rFonts w:ascii="Calibri" w:hAnsi="Calibri" w:cs="Calibri"/>
+        </w:rPr>
+      </w:pPr>
+      <w:r>
+        <w:rPr>
+          <w:rFonts w:ascii="Calibri" w:hAnsi="Calibri" w:cs="Calibri"/>
+          <w:noProof/>
+        </w:rPr>
+        <w:drawing>
+          <wp:anchor distT="0" distB="0" distL="114300" distR="114300" simplePos="0" relativeHeight="251669504" behindDoc="1" locked="0" layoutInCell="1" allowOverlap="1" wp14:anchorId="17217F2A" wp14:editId="0249197A">
+            <wp:simplePos x="0" y="0"/>
+            <wp:positionH relativeFrom="margin">
+              <wp:align>center</wp:align>
+            </wp:positionH>
+            <wp:positionV relativeFrom="paragraph">
+              <wp:posOffset>7225</wp:posOffset>
+            </wp:positionV>
+            <wp:extent cx="4450014" cy="3312393"/>
+            <wp:effectExtent l="0" t="0" r="8255" b="2540"/>
+            <wp:wrapTight wrapText="bothSides">
+              <wp:wrapPolygon edited="0">
+                <wp:start x="0" y="0"/>
+                <wp:lineTo x="0" y="21492"/>
+                <wp:lineTo x="21548" y="21492"/>
+                <wp:lineTo x="21548" y="0"/>
+                <wp:lineTo x="0" y="0"/>
+              </wp:wrapPolygon>
+            </wp:wrapTight>
+            <wp:docPr id="1088102830" name="Imagem 1" descr="Uma imagem com diagrama, Desenho técnico, Esquema, texto&#10;&#10;Descrição gerada automaticamente"/>
+            <wp:cNvGraphicFramePr>
+              <a:graphicFrameLocks xmlns:a="http://schemas.openxmlformats.org/drawingml/2006/main" noChangeAspect="1"/>
+            </wp:cNvGraphicFramePr>
+            <a:graphic xmlns:a="http://schemas.openxmlformats.org/drawingml/2006/main">
+              <a:graphicData uri="http://schemas.openxmlformats.org/drawingml/2006/picture">
+                <pic:pic xmlns:pic="http://schemas.openxmlformats.org/drawingml/2006/picture">
+                  <pic:nvPicPr>
+                    <pic:cNvPr id="1088102830" name="Imagem 1" descr="Uma imagem com diagrama, Desenho técnico, Esquema, texto&#10;&#10;Descrição gerada automaticamente"/>
+                    <pic:cNvPicPr/>
+                  </pic:nvPicPr>
+                  <pic:blipFill>
+                    <a:blip r:embed="rId10">
+                      <a:extLst>
+                        <a:ext uri="{28A0092B-C50C-407E-A947-70E740481C1C}">
+                          <a14:useLocalDpi xmlns:a14="http://schemas.microsoft.com/office/drawing/2010/main" val="0"/>
+                        </a:ext>
+                      </a:extLst>
+                    </a:blip>
+                    <a:stretch>
+                      <a:fillRect/>
+                    </a:stretch>
+                  </pic:blipFill>
+                  <pic:spPr>
+                    <a:xfrm>
+                      <a:off x="0" y="0"/>
+                      <a:ext cx="4450014" cy="3312393"/>
+                    </a:xfrm>
+                    <a:prstGeom prst="rect">
+                      <a:avLst/>
+                    </a:prstGeom>
+                  </pic:spPr>
+                </pic:pic>
+              </a:graphicData>
+            </a:graphic>
+          </wp:anchor>
+        </w:drawing>
+      </w:r>
+    </w:p>
+    <w:p>
+      <w:pPr>
+        <w:rPr>
+          <w:rFonts w:ascii="Calibri" w:hAnsi="Calibri" w:cs="Calibri"/>
+        </w:rPr>
+      </w:pPr>
+    </w:p>
+    <w:p>
+      <w:pPr>
+        <w:rPr>
+          <w:rFonts w:ascii="Calibri" w:hAnsi="Calibri" w:cs="Calibri"/>
+        </w:rPr>
+      </w:pPr>
+    </w:p>
+    <w:p>
+      <w:pPr>
+        <w:rPr>
+          <w:rFonts w:ascii="Calibri" w:hAnsi="Calibri" w:cs="Calibri"/>
+        </w:rPr>
+      </w:pPr>
+    </w:p>
+    <w:p>
+      <w:pPr>
+        <w:rPr>
+          <w:rFonts w:ascii="Calibri" w:hAnsi="Calibri" w:cs="Calibri"/>
+        </w:rPr>
+      </w:pPr>
+    </w:p>
+    <w:p>
+      <w:pPr>
+        <w:rPr>
+          <w:rFonts w:ascii="Calibri" w:hAnsi="Calibri" w:cs="Calibri"/>
+        </w:rPr>
+      </w:pPr>
+    </w:p>
+    <w:p>
+      <w:pPr>
+        <w:rPr>
+          <w:rFonts w:ascii="Calibri" w:hAnsi="Calibri" w:cs="Calibri"/>
+        </w:rPr>
+      </w:pPr>
+    </w:p>
+    <w:p>
+      <w:pPr>
+        <w:rPr>
+          <w:rFonts w:ascii="Calibri" w:hAnsi="Calibri" w:cs="Calibri"/>
+        </w:rPr>
+      </w:pPr>
+    </w:p>
+    <w:p>
+      <w:pPr>
+        <w:rPr>
+          <w:rFonts w:ascii="Calibri" w:hAnsi="Calibri" w:cs="Calibri"/>
+        </w:rPr>
+      </w:pPr>
+    </w:p>
+    <w:p>
+      <w:pPr>
+        <w:rPr>
+          <w:rFonts w:ascii="Calibri" w:hAnsi="Calibri" w:cs="Calibri"/>
+        </w:rPr>
+      </w:pPr>
+    </w:p>
+    <w:p>
+      <w:pPr>
+        <w:rPr>
+          <w:rFonts w:ascii="Calibri" w:hAnsi="Calibri" w:cs="Calibri"/>
+        </w:rPr>
+      </w:pPr>
+    </w:p>
+    <w:p>
+      <w:pPr>
+        <w:rPr>
+          <w:rFonts w:ascii="Calibri" w:hAnsi="Calibri" w:cs="Calibri"/>
+        </w:rPr>
+      </w:pPr>
+    </w:p>
+    <w:p>
+      <w:pPr>
+        <w:jc w:val="both"/>
+        <w:rPr>
+          <w:rFonts w:ascii="Calibri" w:hAnsi="Calibri" w:cs="Calibri"/>
+        </w:rPr>
+      </w:pPr>
+      <w:r>
+        <w:rPr>
+          <w:rFonts w:ascii="Calibri" w:hAnsi="Calibri" w:cs="Calibri"/>
+        </w:rPr>
+        <w:t xml:space="preserve">Entre os diferentes números de variáveis testados, os que obtiveram melhor resultado, de acordo com o </w:t>
+      </w:r>
+      <w:r>
+        <w:rPr>
+          <w:rFonts w:ascii="Calibri" w:hAnsi="Calibri" w:cs="Calibri"/>
+          <w:i/>
+          <w:iCs/>
+        </w:rPr>
+        <w:t>F1 Score</w:t>
+      </w:r>
+      <w:r>
+        <w:rPr>
+          <w:rFonts w:ascii="Calibri" w:hAnsi="Calibri" w:cs="Calibri"/>
+        </w:rPr>
+        <w:t>, foram 13 e 25. Desta maneira, optou-se por utilizar 13 variáveis, pois para além de melhorar os nossos modelos, eliminando dados que possam ser irrelevantes, também ajuda a reduzir o tempo que é necessário para treinar os mesmos.</w:t>
+      </w:r>
+    </w:p>
+    <w:p>
+      <w:pPr>
+        <w:rPr>
+          <w:rFonts w:ascii="Calibri" w:hAnsi="Calibri" w:cs="Calibri"/>
+        </w:rPr>
+      </w:pPr>
+    </w:p>
+    <w:p>
+      <w:pPr>
+        <w:pStyle w:val="Ttulo2"/>
+        <w:spacing w:after="100" w:afterAutospacing="1" w:line="240" w:lineRule="auto"/>
+        <w:rPr>
+          <w:rFonts w:ascii="Calibri" w:hAnsi="Calibri" w:cs="Calibri"/>
+        </w:rPr>
+      </w:pPr>
+      <w:bookmarkStart w:id="8" w:name="_Toc167126000"/>
+      <w:r>
+        <w:rPr>
+          <w:rFonts w:ascii="Calibri" w:hAnsi="Calibri" w:cs="Calibri"/>
+        </w:rPr>
+        <w:t>Resultados dos modelos</w:t>
+      </w:r>
+      <w:bookmarkEnd w:id="8"/>
+    </w:p>
+    <w:p>
+      <w:pPr>
+        <w:pStyle w:val="Ttulo2"/>
+        <w:spacing w:after="100" w:afterAutospacing="1" w:line="240" w:lineRule="auto"/>
+        <w:rPr>
+          <w:rFonts w:ascii="Calibri" w:hAnsi="Calibri" w:cs="Calibri"/>
+        </w:rPr>
+      </w:pPr>
+      <w:bookmarkStart w:id="9" w:name="_Toc167126001"/>
+      <w:r>
+        <w:rPr>
+          <w:rFonts w:ascii="Calibri" w:hAnsi="Calibri" w:cs="Calibri"/>
+        </w:rPr>
+        <w:t>Afinação dos hiperparâmetros</w:t>
+      </w:r>
+      <w:bookmarkEnd w:id="9"/>
+    </w:p>
+    <w:p>
+      <w:pPr>
+        <w:pStyle w:val="Ttulo2"/>
+        <w:spacing w:after="100" w:afterAutospacing="1" w:line="240" w:lineRule="auto"/>
+        <w:rPr>
+          <w:rFonts w:ascii="Calibri" w:hAnsi="Calibri" w:cs="Calibri"/>
+        </w:rPr>
+      </w:pPr>
+      <w:bookmarkStart w:id="10" w:name="_Toc167126002"/>
+      <w:r>
+        <w:rPr>
+          <w:rFonts w:ascii="Calibri" w:hAnsi="Calibri" w:cs="Calibri"/>
+        </w:rPr>
+        <w:t>Conclusão</w:t>
+      </w:r>
+      <w:bookmarkEnd w:id="10"/>
+    </w:p>
+    <w:p>
+      <w:pPr>
+        <w:spacing w:after="100" w:afterAutospacing="1" w:line="240" w:lineRule="auto"/>
+        <w:rPr>
+          <w:rFonts w:ascii="Calibri" w:hAnsi="Calibri" w:cs="Calibri"/>
+          <w:sz w:val="28"/>
+          <w:szCs w:val="28"/>
+        </w:rPr>
+      </w:pPr>
+    </w:p>
     <w:sectPr>
+      <w:footerReference w:type="default" r:id="rId11"/>
       <w:pgSz w:w="11906" w:h="16838"/>
       <w:pgMar w:top="1417" w:right="1701" w:bottom="1417" w:left="1701" w:header="708" w:footer="708" w:gutter="0"/>
+      <w:pgNumType w:start="0"/>
       <w:cols w:space="708"/>
+      <w:titlePg/>
       <w:docGrid w:linePitch="360"/>
     </w:sectPr>
   </w:body>
 </w:document>
+</file>
+
+<file path=word/endnotes.xml><?xml version="1.0" encoding="utf-8"?>
+<w:endnotes xmlns:wpc="http://schemas.microsoft.com/office/word/2010/wordprocessingCanvas" xmlns:cx="http://schemas.microsoft.com/office/drawing/2014/chartex" xmlns:cx1="http://schemas.microsoft.com/office/drawing/2015/9/8/chartex" xmlns:cx2="http://schemas.microsoft.com/office/drawing/2015/10/21/chartex" xmlns:cx3="http://schemas.microsoft.com/office/drawing/2016/5/9/chartex" xmlns:cx4="http://schemas.microsoft.com/office/drawing/2016/5/10/chartex" xmlns:cx5="http://schemas.microsoft.com/office/drawing/2016/5/11/chartex" xmlns:cx6="http://schemas.microsoft.com/office/drawing/2016/5/12/chartex" xmlns:cx7="http://schemas.microsoft.com/office/drawing/2016/5/13/chartex" xmlns:cx8="http://schemas.microsoft.com/office/drawing/2016/5/14/chartex" xmlns:mc="http://schemas.openxmlformats.org/markup-compatibility/2006" xmlns:aink="http://schemas.microsoft.com/office/drawing/2016/ink" xmlns:am3d="http://schemas.microsoft.com/office/drawing/2017/model3d" xmlns:o="urn:schemas-microsoft-com:office:office" xmlns:oel="http://schemas.microsoft.com/office/2019/extlst" xmlns:r="http://schemas.openxmlformats.org/officeDocument/2006/relationships" xmlns:m="http://schemas.openxmlformats.org/officeDocument/2006/math" xmlns:v="urn:schemas-microsoft-com:vml" xmlns:wp14="http://schemas.microsoft.com/office/word/2010/wordprocessingDrawing" xmlns:wp="http://schemas.openxmlformats.org/drawingml/2006/wordprocessingDrawing" xmlns:w10="urn:schemas-microsoft-com:office:word" xmlns:w="http://schemas.openxmlformats.org/wordprocessingml/2006/main" xmlns:w14="http://schemas.microsoft.com/office/word/2010/wordml" xmlns:w15="http://schemas.microsoft.com/office/word/2012/wordml" xmlns:w16cex="http://schemas.microsoft.com/office/word/2018/wordml/cex" xmlns:w16cid="http://schemas.microsoft.com/office/word/2016/wordml/cid" xmlns:w16="http://schemas.microsoft.com/office/word/2018/wordml" xmlns:w16du="http://schemas.microsoft.com/office/word/2023/wordml/word16du" xmlns:w16sdtdh="http://schemas.microsoft.com/office/word/2020/wordml/sdtdatahash" xmlns:w16se="http://schemas.microsoft.com/office/word/2015/wordml/symex" xmlns:wpg="http://schemas.microsoft.com/office/word/2010/wordprocessingGroup" xmlns:wpi="http://schemas.microsoft.com/office/word/2010/wordprocessingInk" xmlns:wne="http://schemas.microsoft.com/office/word/2006/wordml" xmlns:wps="http://schemas.microsoft.com/office/word/2010/wordprocessingShape" mc:Ignorable="w14 w15 w16se w16cid w16 w16cex w16sdtdh w16du wp14">
+  <w:endnote w:type="separator" w:id="-1">
+    <w:p>
+      <w:pPr>
+        <w:spacing w:after="0" w:line="240" w:lineRule="auto"/>
+      </w:pPr>
+      <w:r>
+        <w:separator/>
+      </w:r>
+    </w:p>
+  </w:endnote>
+  <w:endnote w:type="continuationSeparator" w:id="0">
+    <w:p>
+      <w:pPr>
+        <w:spacing w:after="0" w:line="240" w:lineRule="auto"/>
+      </w:pPr>
+      <w:r>
+        <w:continuationSeparator/>
+      </w:r>
+    </w:p>
+  </w:endnote>
+</w:endnotes>
+</file>
+
+<file path=word/footer1.xml><?xml version="1.0" encoding="utf-8"?>
+<w:ftr xmlns:wpc="http://schemas.microsoft.com/office/word/2010/wordprocessingCanvas" xmlns:cx="http://schemas.microsoft.com/office/drawing/2014/chartex" xmlns:cx1="http://schemas.microsoft.com/office/drawing/2015/9/8/chartex" xmlns:cx2="http://schemas.microsoft.com/office/drawing/2015/10/21/chartex" xmlns:cx3="http://schemas.microsoft.com/office/drawing/2016/5/9/chartex" xmlns:cx4="http://schemas.microsoft.com/office/drawing/2016/5/10/chartex" xmlns:cx5="http://schemas.microsoft.com/office/drawing/2016/5/11/chartex" xmlns:cx6="http://schemas.microsoft.com/office/drawing/2016/5/12/chartex" xmlns:cx7="http://schemas.microsoft.com/office/drawing/2016/5/13/chartex" xmlns:cx8="http://schemas.microsoft.com/office/drawing/2016/5/14/chartex" xmlns:mc="http://schemas.openxmlformats.org/markup-compatibility/2006" xmlns:aink="http://schemas.microsoft.com/office/drawing/2016/ink" xmlns:am3d="http://schemas.microsoft.com/office/drawing/2017/model3d" xmlns:o="urn:schemas-microsoft-com:office:office" xmlns:oel="http://schemas.microsoft.com/office/2019/extlst" xmlns:r="http://schemas.openxmlformats.org/officeDocument/2006/relationships" xmlns:m="http://schemas.openxmlformats.org/officeDocument/2006/math" xmlns:v="urn:schemas-microsoft-com:vml" xmlns:wp14="http://schemas.microsoft.com/office/word/2010/wordprocessingDrawing" xmlns:wp="http://schemas.openxmlformats.org/drawingml/2006/wordprocessingDrawing" xmlns:w10="urn:schemas-microsoft-com:office:word" xmlns:w="http://schemas.openxmlformats.org/wordprocessingml/2006/main" xmlns:w14="http://schemas.microsoft.com/office/word/2010/wordml" xmlns:w15="http://schemas.microsoft.com/office/word/2012/wordml" xmlns:w16cex="http://schemas.microsoft.com/office/word/2018/wordml/cex" xmlns:w16cid="http://schemas.microsoft.com/office/word/2016/wordml/cid" xmlns:w16="http://schemas.microsoft.com/office/word/2018/wordml" xmlns:w16du="http://schemas.microsoft.com/office/word/2023/wordml/word16du" xmlns:w16sdtdh="http://schemas.microsoft.com/office/word/2020/wordml/sdtdatahash" xmlns:w16se="http://schemas.microsoft.com/office/word/2015/wordml/symex" xmlns:wpg="http://schemas.microsoft.com/office/word/2010/wordprocessingGroup" xmlns:wpi="http://schemas.microsoft.com/office/word/2010/wordprocessingInk" xmlns:wne="http://schemas.microsoft.com/office/word/2006/wordml" xmlns:wps="http://schemas.microsoft.com/office/word/2010/wordprocessingShape" mc:Ignorable="w14 w15 w16se w16cid w16 w16cex w16sdtdh w16du wp14">
+  <w:sdt>
+    <w:sdtPr>
+      <w:id w:val="555822357"/>
+      <w:docPartObj>
+        <w:docPartGallery w:val="Page Numbers (Bottom of Page)"/>
+        <w:docPartUnique/>
+      </w:docPartObj>
+    </w:sdtPr>
+    <w:sdtContent>
+      <w:p>
+        <w:pPr>
+          <w:pStyle w:val="Rodap"/>
+          <w:jc w:val="right"/>
+        </w:pPr>
+        <w:r>
+          <w:fldChar w:fldCharType="begin"/>
+        </w:r>
+        <w:r>
+          <w:instrText>PAGE   \* MERGEFORMAT</w:instrText>
+        </w:r>
+        <w:r>
+          <w:fldChar w:fldCharType="separate"/>
+        </w:r>
+        <w:r>
+          <w:t>2</w:t>
+        </w:r>
+        <w:r>
+          <w:fldChar w:fldCharType="end"/>
+        </w:r>
+      </w:p>
+    </w:sdtContent>
+  </w:sdt>
+  <w:p>
+    <w:pPr>
+      <w:pStyle w:val="Rodap"/>
+    </w:pPr>
+  </w:p>
+</w:ftr>
+</file>
+
+<file path=word/footnotes.xml><?xml version="1.0" encoding="utf-8"?>
+<w:footnotes xmlns:wpc="http://schemas.microsoft.com/office/word/2010/wordprocessingCanvas" xmlns:cx="http://schemas.microsoft.com/office/drawing/2014/chartex" xmlns:cx1="http://schemas.microsoft.com/office/drawing/2015/9/8/chartex" xmlns:cx2="http://schemas.microsoft.com/office/drawing/2015/10/21/chartex" xmlns:cx3="http://schemas.microsoft.com/office/drawing/2016/5/9/chartex" xmlns:cx4="http://schemas.microsoft.com/office/drawing/2016/5/10/chartex" xmlns:cx5="http://schemas.microsoft.com/office/drawing/2016/5/11/chartex" xmlns:cx6="http://schemas.microsoft.com/office/drawing/2016/5/12/chartex" xmlns:cx7="http://schemas.microsoft.com/office/drawing/2016/5/13/chartex" xmlns:cx8="http://schemas.microsoft.com/office/drawing/2016/5/14/chartex" xmlns:mc="http://schemas.openxmlformats.org/markup-compatibility/2006" xmlns:aink="http://schemas.microsoft.com/office/drawing/2016/ink" xmlns:am3d="http://schemas.microsoft.com/office/drawing/2017/model3d" xmlns:o="urn:schemas-microsoft-com:office:office" xmlns:oel="http://schemas.microsoft.com/office/2019/extlst" xmlns:r="http://schemas.openxmlformats.org/officeDocument/2006/relationships" xmlns:m="http://schemas.openxmlformats.org/officeDocument/2006/math" xmlns:v="urn:schemas-microsoft-com:vml" xmlns:wp14="http://schemas.microsoft.com/office/word/2010/wordprocessingDrawing" xmlns:wp="http://schemas.openxmlformats.org/drawingml/2006/wordprocessingDrawing" xmlns:w10="urn:schemas-microsoft-com:office:word" xmlns:w="http://schemas.openxmlformats.org/wordprocessingml/2006/main" xmlns:w14="http://schemas.microsoft.com/office/word/2010/wordml" xmlns:w15="http://schemas.microsoft.com/office/word/2012/wordml" xmlns:w16cex="http://schemas.microsoft.com/office/word/2018/wordml/cex" xmlns:w16cid="http://schemas.microsoft.com/office/word/2016/wordml/cid" xmlns:w16="http://schemas.microsoft.com/office/word/2018/wordml" xmlns:w16du="http://schemas.microsoft.com/office/word/2023/wordml/word16du" xmlns:w16sdtdh="http://schemas.microsoft.com/office/word/2020/wordml/sdtdatahash" xmlns:w16se="http://schemas.microsoft.com/office/word/2015/wordml/symex" xmlns:wpg="http://schemas.microsoft.com/office/word/2010/wordprocessingGroup" xmlns:wpi="http://schemas.microsoft.com/office/word/2010/wordprocessingInk" xmlns:wne="http://schemas.microsoft.com/office/word/2006/wordml" xmlns:wps="http://schemas.microsoft.com/office/word/2010/wordprocessingShape" mc:Ignorable="w14 w15 w16se w16cid w16 w16cex w16sdtdh w16du wp14">
+  <w:footnote w:type="separator" w:id="-1">
+    <w:p>
+      <w:pPr>
+        <w:spacing w:after="0" w:line="240" w:lineRule="auto"/>
+      </w:pPr>
+      <w:r>
+        <w:separator/>
+      </w:r>
+    </w:p>
+  </w:footnote>
+  <w:footnote w:type="continuationSeparator" w:id="0">
+    <w:p>
+      <w:pPr>
+        <w:spacing w:after="0" w:line="240" w:lineRule="auto"/>
+      </w:pPr>
+      <w:r>
+        <w:continuationSeparator/>
+      </w:r>
+    </w:p>
+  </w:footnote>
+</w:footnotes>
+</file>
+
+<file path=word/numbering.xml><?xml version="1.0" encoding="utf-8"?>
+<w:numbering xmlns:wpc="http://schemas.microsoft.com/office/word/2010/wordprocessingCanvas" xmlns:cx="http://schemas.microsoft.com/office/drawing/2014/chartex" xmlns:cx1="http://schemas.microsoft.com/office/drawing/2015/9/8/chartex" xmlns:cx2="http://schemas.microsoft.com/office/drawing/2015/10/21/chartex" xmlns:cx3="http://schemas.microsoft.com/office/drawing/2016/5/9/chartex" xmlns:cx4="http://schemas.microsoft.com/office/drawing/2016/5/10/chartex" xmlns:cx5="http://schemas.microsoft.com/office/drawing/2016/5/11/chartex" xmlns:cx6="http://schemas.microsoft.com/office/drawing/2016/5/12/chartex" xmlns:cx7="http://schemas.microsoft.com/office/drawing/2016/5/13/chartex" xmlns:cx8="http://schemas.microsoft.com/office/drawing/2016/5/14/chartex" xmlns:mc="http://schemas.openxmlformats.org/markup-compatibility/2006" xmlns:aink="http://schemas.microsoft.com/office/drawing/2016/ink" xmlns:am3d="http://schemas.microsoft.com/office/drawing/2017/model3d" xmlns:o="urn:schemas-microsoft-com:office:office" xmlns:oel="http://schemas.microsoft.com/office/2019/extlst" xmlns:r="http://schemas.openxmlformats.org/officeDocument/2006/relationships" xmlns:m="http://schemas.openxmlformats.org/officeDocument/2006/math" xmlns:v="urn:schemas-microsoft-com:vml" xmlns:wp14="http://schemas.microsoft.com/office/word/2010/wordprocessingDrawing" xmlns:wp="http://schemas.openxmlformats.org/drawingml/2006/wordprocessingDrawing" xmlns:w10="urn:schemas-microsoft-com:office:word" xmlns:w="http://schemas.openxmlformats.org/wordprocessingml/2006/main" xmlns:w14="http://schemas.microsoft.com/office/word/2010/wordml" xmlns:w15="http://schemas.microsoft.com/office/word/2012/wordml" xmlns:w16cex="http://schemas.microsoft.com/office/word/2018/wordml/cex" xmlns:w16cid="http://schemas.microsoft.com/office/word/2016/wordml/cid" xmlns:w16="http://schemas.microsoft.com/office/word/2018/wordml" xmlns:w16du="http://schemas.microsoft.com/office/word/2023/wordml/word16du" xmlns:w16sdtdh="http://schemas.microsoft.com/office/word/2020/wordml/sdtdatahash" xmlns:w16se="http://schemas.microsoft.com/office/word/2015/wordml/symex" xmlns:wpg="http://schemas.microsoft.com/office/word/2010/wordprocessingGroup" xmlns:wpi="http://schemas.microsoft.com/office/word/2010/wordprocessingInk" xmlns:wne="http://schemas.microsoft.com/office/word/2006/wordml" xmlns:wps="http://schemas.microsoft.com/office/word/2010/wordprocessingShape" mc:Ignorable="w14 w15 w16se w16cid w16 w16cex w16sdtdh w16du wp14">
+  <w:abstractNum w:abstractNumId="0" w15:restartNumberingAfterBreak="0">
+    <w:nsid w:val="1C4B30B9"/>
+    <w:multiLevelType w:val="hybridMultilevel"/>
+    <w:tmpl w:val="F1389B7E"/>
+    <w:lvl w:ilvl="0" w:tplc="08160001">
+      <w:start w:val="1"/>
+      <w:numFmt w:val="bullet"/>
+      <w:lvlText w:val=""/>
+      <w:lvlJc w:val="left"/>
+      <w:pPr>
+        <w:ind w:left="720" w:hanging="360"/>
+      </w:pPr>
+      <w:rPr>
+        <w:rFonts w:ascii="Symbol" w:hAnsi="Symbol" w:hint="default"/>
+      </w:rPr>
+    </w:lvl>
+    <w:lvl w:ilvl="1" w:tplc="08160003" w:tentative="1">
+      <w:start w:val="1"/>
+      <w:numFmt w:val="bullet"/>
+      <w:lvlText w:val="o"/>
+      <w:lvlJc w:val="left"/>
+      <w:pPr>
+        <w:ind w:left="1440" w:hanging="360"/>
+      </w:pPr>
+      <w:rPr>
+        <w:rFonts w:ascii="Courier New" w:hAnsi="Courier New" w:cs="Courier New" w:hint="default"/>
+      </w:rPr>
+    </w:lvl>
+    <w:lvl w:ilvl="2" w:tplc="08160005" w:tentative="1">
+      <w:start w:val="1"/>
+      <w:numFmt w:val="bullet"/>
+      <w:lvlText w:val=""/>
+      <w:lvlJc w:val="left"/>
+      <w:pPr>
+        <w:ind w:left="2160" w:hanging="360"/>
+      </w:pPr>
+      <w:rPr>
+        <w:rFonts w:ascii="Wingdings" w:hAnsi="Wingdings" w:hint="default"/>
+      </w:rPr>
+    </w:lvl>
+    <w:lvl w:ilvl="3" w:tplc="08160001" w:tentative="1">
+      <w:start w:val="1"/>
+      <w:numFmt w:val="bullet"/>
+      <w:lvlText w:val=""/>
+      <w:lvlJc w:val="left"/>
+      <w:pPr>
+        <w:ind w:left="2880" w:hanging="360"/>
+      </w:pPr>
+      <w:rPr>
+        <w:rFonts w:ascii="Symbol" w:hAnsi="Symbol" w:hint="default"/>
+      </w:rPr>
+    </w:lvl>
+    <w:lvl w:ilvl="4" w:tplc="08160003" w:tentative="1">
+      <w:start w:val="1"/>
+      <w:numFmt w:val="bullet"/>
+      <w:lvlText w:val="o"/>
+      <w:lvlJc w:val="left"/>
+      <w:pPr>
+        <w:ind w:left="3600" w:hanging="360"/>
+      </w:pPr>
+      <w:rPr>
+        <w:rFonts w:ascii="Courier New" w:hAnsi="Courier New" w:cs="Courier New" w:hint="default"/>
+      </w:rPr>
+    </w:lvl>
+    <w:lvl w:ilvl="5" w:tplc="08160005" w:tentative="1">
+      <w:start w:val="1"/>
+      <w:numFmt w:val="bullet"/>
+      <w:lvlText w:val=""/>
+      <w:lvlJc w:val="left"/>
+      <w:pPr>
+        <w:ind w:left="4320" w:hanging="360"/>
+      </w:pPr>
+      <w:rPr>
+        <w:rFonts w:ascii="Wingdings" w:hAnsi="Wingdings" w:hint="default"/>
+      </w:rPr>
+    </w:lvl>
+    <w:lvl w:ilvl="6" w:tplc="08160001" w:tentative="1">
+      <w:start w:val="1"/>
+      <w:numFmt w:val="bullet"/>
+      <w:lvlText w:val=""/>
+      <w:lvlJc w:val="left"/>
+      <w:pPr>
+        <w:ind w:left="5040" w:hanging="360"/>
+      </w:pPr>
+      <w:rPr>
+        <w:rFonts w:ascii="Symbol" w:hAnsi="Symbol" w:hint="default"/>
+      </w:rPr>
+    </w:lvl>
+    <w:lvl w:ilvl="7" w:tplc="08160003" w:tentative="1">
+      <w:start w:val="1"/>
+      <w:numFmt w:val="bullet"/>
+      <w:lvlText w:val="o"/>
+      <w:lvlJc w:val="left"/>
+      <w:pPr>
+        <w:ind w:left="5760" w:hanging="360"/>
+      </w:pPr>
+      <w:rPr>
+        <w:rFonts w:ascii="Courier New" w:hAnsi="Courier New" w:cs="Courier New" w:hint="default"/>
+      </w:rPr>
+    </w:lvl>
+    <w:lvl w:ilvl="8" w:tplc="08160005" w:tentative="1">
+      <w:start w:val="1"/>
+      <w:numFmt w:val="bullet"/>
+      <w:lvlText w:val=""/>
+      <w:lvlJc w:val="left"/>
+      <w:pPr>
+        <w:ind w:left="6480" w:hanging="360"/>
+      </w:pPr>
+      <w:rPr>
+        <w:rFonts w:ascii="Wingdings" w:hAnsi="Wingdings" w:hint="default"/>
+      </w:rPr>
+    </w:lvl>
+  </w:abstractNum>
+  <w:abstractNum w:abstractNumId="1" w15:restartNumberingAfterBreak="0">
+    <w:nsid w:val="39343537"/>
+    <w:multiLevelType w:val="hybridMultilevel"/>
+    <w:tmpl w:val="594E86A8"/>
+    <w:lvl w:ilvl="0" w:tplc="08160001">
+      <w:start w:val="1"/>
+      <w:numFmt w:val="bullet"/>
+      <w:lvlText w:val=""/>
+      <w:lvlJc w:val="left"/>
+      <w:pPr>
+        <w:ind w:left="720" w:hanging="360"/>
+      </w:pPr>
+      <w:rPr>
+        <w:rFonts w:ascii="Symbol" w:hAnsi="Symbol" w:hint="default"/>
+      </w:rPr>
+    </w:lvl>
+    <w:lvl w:ilvl="1" w:tplc="08160003" w:tentative="1">
+      <w:start w:val="1"/>
+      <w:numFmt w:val="bullet"/>
+      <w:lvlText w:val="o"/>
+      <w:lvlJc w:val="left"/>
+      <w:pPr>
+        <w:ind w:left="1440" w:hanging="360"/>
+      </w:pPr>
+      <w:rPr>
+        <w:rFonts w:ascii="Courier New" w:hAnsi="Courier New" w:cs="Courier New" w:hint="default"/>
+      </w:rPr>
+    </w:lvl>
+    <w:lvl w:ilvl="2" w:tplc="08160005" w:tentative="1">
+      <w:start w:val="1"/>
+      <w:numFmt w:val="bullet"/>
+      <w:lvlText w:val=""/>
+      <w:lvlJc w:val="left"/>
+      <w:pPr>
+        <w:ind w:left="2160" w:hanging="360"/>
+      </w:pPr>
+      <w:rPr>
+        <w:rFonts w:ascii="Wingdings" w:hAnsi="Wingdings" w:hint="default"/>
+      </w:rPr>
+    </w:lvl>
+    <w:lvl w:ilvl="3" w:tplc="08160001" w:tentative="1">
+      <w:start w:val="1"/>
+      <w:numFmt w:val="bullet"/>
+      <w:lvlText w:val=""/>
+      <w:lvlJc w:val="left"/>
+      <w:pPr>
+        <w:ind w:left="2880" w:hanging="360"/>
+      </w:pPr>
+      <w:rPr>
+        <w:rFonts w:ascii="Symbol" w:hAnsi="Symbol" w:hint="default"/>
+      </w:rPr>
+    </w:lvl>
+    <w:lvl w:ilvl="4" w:tplc="08160003" w:tentative="1">
+      <w:start w:val="1"/>
+      <w:numFmt w:val="bullet"/>
+      <w:lvlText w:val="o"/>
+      <w:lvlJc w:val="left"/>
+      <w:pPr>
+        <w:ind w:left="3600" w:hanging="360"/>
+      </w:pPr>
+      <w:rPr>
+        <w:rFonts w:ascii="Courier New" w:hAnsi="Courier New" w:cs="Courier New" w:hint="default"/>
+      </w:rPr>
+    </w:lvl>
+    <w:lvl w:ilvl="5" w:tplc="08160005" w:tentative="1">
+      <w:start w:val="1"/>
+      <w:numFmt w:val="bullet"/>
+      <w:lvlText w:val=""/>
+      <w:lvlJc w:val="left"/>
+      <w:pPr>
+        <w:ind w:left="4320" w:hanging="360"/>
+      </w:pPr>
+      <w:rPr>
+        <w:rFonts w:ascii="Wingdings" w:hAnsi="Wingdings" w:hint="default"/>
+      </w:rPr>
+    </w:lvl>
+    <w:lvl w:ilvl="6" w:tplc="08160001" w:tentative="1">
+      <w:start w:val="1"/>
+      <w:numFmt w:val="bullet"/>
+      <w:lvlText w:val=""/>
+      <w:lvlJc w:val="left"/>
+      <w:pPr>
+        <w:ind w:left="5040" w:hanging="360"/>
+      </w:pPr>
+      <w:rPr>
+        <w:rFonts w:ascii="Symbol" w:hAnsi="Symbol" w:hint="default"/>
+      </w:rPr>
+    </w:lvl>
+    <w:lvl w:ilvl="7" w:tplc="08160003" w:tentative="1">
+      <w:start w:val="1"/>
+      <w:numFmt w:val="bullet"/>
+      <w:lvlText w:val="o"/>
+      <w:lvlJc w:val="left"/>
+      <w:pPr>
+        <w:ind w:left="5760" w:hanging="360"/>
+      </w:pPr>
+      <w:rPr>
+        <w:rFonts w:ascii="Courier New" w:hAnsi="Courier New" w:cs="Courier New" w:hint="default"/>
+      </w:rPr>
+    </w:lvl>
+    <w:lvl w:ilvl="8" w:tplc="08160005" w:tentative="1">
+      <w:start w:val="1"/>
+      <w:numFmt w:val="bullet"/>
+      <w:lvlText w:val=""/>
+      <w:lvlJc w:val="left"/>
+      <w:pPr>
+        <w:ind w:left="6480" w:hanging="360"/>
+      </w:pPr>
+      <w:rPr>
+        <w:rFonts w:ascii="Wingdings" w:hAnsi="Wingdings" w:hint="default"/>
+      </w:rPr>
+    </w:lvl>
+  </w:abstractNum>
+  <w:abstractNum w:abstractNumId="2" w15:restartNumberingAfterBreak="0">
+    <w:nsid w:val="3B0D19F8"/>
+    <w:multiLevelType w:val="multilevel"/>
+    <w:tmpl w:val="E620FB54"/>
+    <w:lvl w:ilvl="0">
+      <w:start w:val="1"/>
+      <w:numFmt w:val="bullet"/>
+      <w:lvlText w:val=""/>
+      <w:lvlJc w:val="left"/>
+      <w:pPr>
+        <w:tabs>
+          <w:tab w:val="num" w:pos="720"/>
+        </w:tabs>
+        <w:ind w:left="720" w:hanging="360"/>
+      </w:pPr>
+      <w:rPr>
+        <w:rFonts w:ascii="Symbol" w:hAnsi="Symbol" w:hint="default"/>
+        <w:sz w:val="20"/>
+      </w:rPr>
+    </w:lvl>
+    <w:lvl w:ilvl="1" w:tentative="1">
+      <w:start w:val="1"/>
+      <w:numFmt w:val="bullet"/>
+      <w:lvlText w:val="o"/>
+      <w:lvlJc w:val="left"/>
+      <w:pPr>
+        <w:tabs>
+          <w:tab w:val="num" w:pos="1440"/>
+        </w:tabs>
+        <w:ind w:left="1440" w:hanging="360"/>
+      </w:pPr>
+      <w:rPr>
+        <w:rFonts w:ascii="Courier New" w:hAnsi="Courier New" w:hint="default"/>
+        <w:sz w:val="20"/>
+      </w:rPr>
+    </w:lvl>
+    <w:lvl w:ilvl="2" w:tentative="1">
+      <w:start w:val="1"/>
+      <w:numFmt w:val="bullet"/>
+      <w:lvlText w:val=""/>
+      <w:lvlJc w:val="left"/>
+      <w:pPr>
+        <w:tabs>
+          <w:tab w:val="num" w:pos="2160"/>
+        </w:tabs>
+        <w:ind w:left="2160" w:hanging="360"/>
+      </w:pPr>
+      <w:rPr>
+        <w:rFonts w:ascii="Wingdings" w:hAnsi="Wingdings" w:hint="default"/>
+        <w:sz w:val="20"/>
+      </w:rPr>
+    </w:lvl>
+    <w:lvl w:ilvl="3" w:tentative="1">
+      <w:start w:val="1"/>
+      <w:numFmt w:val="bullet"/>
+      <w:lvlText w:val=""/>
+      <w:lvlJc w:val="left"/>
+      <w:pPr>
+        <w:tabs>
+          <w:tab w:val="num" w:pos="2880"/>
+        </w:tabs>
+        <w:ind w:left="2880" w:hanging="360"/>
+      </w:pPr>
+      <w:rPr>
+        <w:rFonts w:ascii="Wingdings" w:hAnsi="Wingdings" w:hint="default"/>
+        <w:sz w:val="20"/>
+      </w:rPr>
+    </w:lvl>
+    <w:lvl w:ilvl="4" w:tentative="1">
+      <w:start w:val="1"/>
+      <w:numFmt w:val="bullet"/>
+      <w:lvlText w:val=""/>
+      <w:lvlJc w:val="left"/>
+      <w:pPr>
+        <w:tabs>
+          <w:tab w:val="num" w:pos="3600"/>
+        </w:tabs>
+        <w:ind w:left="3600" w:hanging="360"/>
+      </w:pPr>
+      <w:rPr>
+        <w:rFonts w:ascii="Wingdings" w:hAnsi="Wingdings" w:hint="default"/>
+        <w:sz w:val="20"/>
+      </w:rPr>
+    </w:lvl>
+    <w:lvl w:ilvl="5" w:tentative="1">
+      <w:start w:val="1"/>
+      <w:numFmt w:val="bullet"/>
+      <w:lvlText w:val=""/>
+      <w:lvlJc w:val="left"/>
+      <w:pPr>
+        <w:tabs>
+          <w:tab w:val="num" w:pos="4320"/>
+        </w:tabs>
+        <w:ind w:left="4320" w:hanging="360"/>
+      </w:pPr>
+      <w:rPr>
+        <w:rFonts w:ascii="Wingdings" w:hAnsi="Wingdings" w:hint="default"/>
+        <w:sz w:val="20"/>
+      </w:rPr>
+    </w:lvl>
+    <w:lvl w:ilvl="6" w:tentative="1">
+      <w:start w:val="1"/>
+      <w:numFmt w:val="bullet"/>
+      <w:lvlText w:val=""/>
+      <w:lvlJc w:val="left"/>
+      <w:pPr>
+        <w:tabs>
+          <w:tab w:val="num" w:pos="5040"/>
+        </w:tabs>
+        <w:ind w:left="5040" w:hanging="360"/>
+      </w:pPr>
+      <w:rPr>
+        <w:rFonts w:ascii="Wingdings" w:hAnsi="Wingdings" w:hint="default"/>
+        <w:sz w:val="20"/>
+      </w:rPr>
+    </w:lvl>
+    <w:lvl w:ilvl="7" w:tentative="1">
+      <w:start w:val="1"/>
+      <w:numFmt w:val="bullet"/>
+      <w:lvlText w:val=""/>
+      <w:lvlJc w:val="left"/>
+      <w:pPr>
+        <w:tabs>
+          <w:tab w:val="num" w:pos="5760"/>
+        </w:tabs>
+        <w:ind w:left="5760" w:hanging="360"/>
+      </w:pPr>
+      <w:rPr>
+        <w:rFonts w:ascii="Wingdings" w:hAnsi="Wingdings" w:hint="default"/>
+        <w:sz w:val="20"/>
+      </w:rPr>
+    </w:lvl>
+    <w:lvl w:ilvl="8" w:tentative="1">
+      <w:start w:val="1"/>
+      <w:numFmt w:val="bullet"/>
+      <w:lvlText w:val=""/>
+      <w:lvlJc w:val="left"/>
+      <w:pPr>
+        <w:tabs>
+          <w:tab w:val="num" w:pos="6480"/>
+        </w:tabs>
+        <w:ind w:left="6480" w:hanging="360"/>
+      </w:pPr>
+      <w:rPr>
+        <w:rFonts w:ascii="Wingdings" w:hAnsi="Wingdings" w:hint="default"/>
+        <w:sz w:val="20"/>
+      </w:rPr>
+    </w:lvl>
+  </w:abstractNum>
+  <w:abstractNum w:abstractNumId="3" w15:restartNumberingAfterBreak="0">
+    <w:nsid w:val="3EFA4E72"/>
+    <w:multiLevelType w:val="hybridMultilevel"/>
+    <w:tmpl w:val="42B0EB88"/>
+    <w:lvl w:ilvl="0" w:tplc="08160001">
+      <w:start w:val="1"/>
+      <w:numFmt w:val="bullet"/>
+      <w:lvlText w:val=""/>
+      <w:lvlJc w:val="left"/>
+      <w:pPr>
+        <w:ind w:left="720" w:hanging="360"/>
+      </w:pPr>
+      <w:rPr>
+        <w:rFonts w:ascii="Symbol" w:hAnsi="Symbol" w:hint="default"/>
+      </w:rPr>
+    </w:lvl>
+    <w:lvl w:ilvl="1" w:tplc="08160003" w:tentative="1">
+      <w:start w:val="1"/>
+      <w:numFmt w:val="bullet"/>
+      <w:lvlText w:val="o"/>
+      <w:lvlJc w:val="left"/>
+      <w:pPr>
+        <w:ind w:left="1440" w:hanging="360"/>
+      </w:pPr>
+      <w:rPr>
+        <w:rFonts w:ascii="Courier New" w:hAnsi="Courier New" w:cs="Courier New" w:hint="default"/>
+      </w:rPr>
+    </w:lvl>
+    <w:lvl w:ilvl="2" w:tplc="08160005" w:tentative="1">
+      <w:start w:val="1"/>
+      <w:numFmt w:val="bullet"/>
+      <w:lvlText w:val=""/>
+      <w:lvlJc w:val="left"/>
+      <w:pPr>
+        <w:ind w:left="2160" w:hanging="360"/>
+      </w:pPr>
+      <w:rPr>
+        <w:rFonts w:ascii="Wingdings" w:hAnsi="Wingdings" w:hint="default"/>
+      </w:rPr>
+    </w:lvl>
+    <w:lvl w:ilvl="3" w:tplc="08160001" w:tentative="1">
+      <w:start w:val="1"/>
+      <w:numFmt w:val="bullet"/>
+      <w:lvlText w:val=""/>
+      <w:lvlJc w:val="left"/>
+      <w:pPr>
+        <w:ind w:left="2880" w:hanging="360"/>
+      </w:pPr>
+      <w:rPr>
+        <w:rFonts w:ascii="Symbol" w:hAnsi="Symbol" w:hint="default"/>
+      </w:rPr>
+    </w:lvl>
+    <w:lvl w:ilvl="4" w:tplc="08160003" w:tentative="1">
+      <w:start w:val="1"/>
+      <w:numFmt w:val="bullet"/>
+      <w:lvlText w:val="o"/>
+      <w:lvlJc w:val="left"/>
+      <w:pPr>
+        <w:ind w:left="3600" w:hanging="360"/>
+      </w:pPr>
+      <w:rPr>
+        <w:rFonts w:ascii="Courier New" w:hAnsi="Courier New" w:cs="Courier New" w:hint="default"/>
+      </w:rPr>
+    </w:lvl>
+    <w:lvl w:ilvl="5" w:tplc="08160005" w:tentative="1">
+      <w:start w:val="1"/>
+      <w:numFmt w:val="bullet"/>
+      <w:lvlText w:val=""/>
+      <w:lvlJc w:val="left"/>
+      <w:pPr>
+        <w:ind w:left="4320" w:hanging="360"/>
+      </w:pPr>
+      <w:rPr>
+        <w:rFonts w:ascii="Wingdings" w:hAnsi="Wingdings" w:hint="default"/>
+      </w:rPr>
+    </w:lvl>
+    <w:lvl w:ilvl="6" w:tplc="08160001" w:tentative="1">
+      <w:start w:val="1"/>
+      <w:numFmt w:val="bullet"/>
+      <w:lvlText w:val=""/>
+      <w:lvlJc w:val="left"/>
+      <w:pPr>
+        <w:ind w:left="5040" w:hanging="360"/>
+      </w:pPr>
+      <w:rPr>
+        <w:rFonts w:ascii="Symbol" w:hAnsi="Symbol" w:hint="default"/>
+      </w:rPr>
+    </w:lvl>
+    <w:lvl w:ilvl="7" w:tplc="08160003" w:tentative="1">
+      <w:start w:val="1"/>
+      <w:numFmt w:val="bullet"/>
+      <w:lvlText w:val="o"/>
+      <w:lvlJc w:val="left"/>
+      <w:pPr>
+        <w:ind w:left="5760" w:hanging="360"/>
+      </w:pPr>
+      <w:rPr>
+        <w:rFonts w:ascii="Courier New" w:hAnsi="Courier New" w:cs="Courier New" w:hint="default"/>
+      </w:rPr>
+    </w:lvl>
+    <w:lvl w:ilvl="8" w:tplc="08160005" w:tentative="1">
+      <w:start w:val="1"/>
+      <w:numFmt w:val="bullet"/>
+      <w:lvlText w:val=""/>
+      <w:lvlJc w:val="left"/>
+      <w:pPr>
+        <w:ind w:left="6480" w:hanging="360"/>
+      </w:pPr>
+      <w:rPr>
+        <w:rFonts w:ascii="Wingdings" w:hAnsi="Wingdings" w:hint="default"/>
+      </w:rPr>
+    </w:lvl>
+  </w:abstractNum>
+  <w:abstractNum w:abstractNumId="4" w15:restartNumberingAfterBreak="0">
+    <w:nsid w:val="470605E3"/>
+    <w:multiLevelType w:val="hybridMultilevel"/>
+    <w:tmpl w:val="1870FDCA"/>
+    <w:lvl w:ilvl="0" w:tplc="08160001">
+      <w:start w:val="1"/>
+      <w:numFmt w:val="bullet"/>
+      <w:lvlText w:val=""/>
+      <w:lvlJc w:val="left"/>
+      <w:pPr>
+        <w:ind w:left="720" w:hanging="360"/>
+      </w:pPr>
+      <w:rPr>
+        <w:rFonts w:ascii="Symbol" w:hAnsi="Symbol" w:hint="default"/>
+      </w:rPr>
+    </w:lvl>
+    <w:lvl w:ilvl="1" w:tplc="08160003" w:tentative="1">
+      <w:start w:val="1"/>
+      <w:numFmt w:val="bullet"/>
+      <w:lvlText w:val="o"/>
+      <w:lvlJc w:val="left"/>
+      <w:pPr>
+        <w:ind w:left="1440" w:hanging="360"/>
+      </w:pPr>
+      <w:rPr>
+        <w:rFonts w:ascii="Courier New" w:hAnsi="Courier New" w:cs="Courier New" w:hint="default"/>
+      </w:rPr>
+    </w:lvl>
+    <w:lvl w:ilvl="2" w:tplc="08160005" w:tentative="1">
+      <w:start w:val="1"/>
+      <w:numFmt w:val="bullet"/>
+      <w:lvlText w:val=""/>
+      <w:lvlJc w:val="left"/>
+      <w:pPr>
+        <w:ind w:left="2160" w:hanging="360"/>
+      </w:pPr>
+      <w:rPr>
+        <w:rFonts w:ascii="Wingdings" w:hAnsi="Wingdings" w:hint="default"/>
+      </w:rPr>
+    </w:lvl>
+    <w:lvl w:ilvl="3" w:tplc="08160001" w:tentative="1">
+      <w:start w:val="1"/>
+      <w:numFmt w:val="bullet"/>
+      <w:lvlText w:val=""/>
+      <w:lvlJc w:val="left"/>
+      <w:pPr>
+        <w:ind w:left="2880" w:hanging="360"/>
+      </w:pPr>
+      <w:rPr>
+        <w:rFonts w:ascii="Symbol" w:hAnsi="Symbol" w:hint="default"/>
+      </w:rPr>
+    </w:lvl>
+    <w:lvl w:ilvl="4" w:tplc="08160003" w:tentative="1">
+      <w:start w:val="1"/>
+      <w:numFmt w:val="bullet"/>
+      <w:lvlText w:val="o"/>
+      <w:lvlJc w:val="left"/>
+      <w:pPr>
+        <w:ind w:left="3600" w:hanging="360"/>
+      </w:pPr>
+      <w:rPr>
+        <w:rFonts w:ascii="Courier New" w:hAnsi="Courier New" w:cs="Courier New" w:hint="default"/>
+      </w:rPr>
+    </w:lvl>
+    <w:lvl w:ilvl="5" w:tplc="08160005" w:tentative="1">
+      <w:start w:val="1"/>
+      <w:numFmt w:val="bullet"/>
+      <w:lvlText w:val=""/>
+      <w:lvlJc w:val="left"/>
+      <w:pPr>
+        <w:ind w:left="4320" w:hanging="360"/>
+      </w:pPr>
+      <w:rPr>
+        <w:rFonts w:ascii="Wingdings" w:hAnsi="Wingdings" w:hint="default"/>
+      </w:rPr>
+    </w:lvl>
+    <w:lvl w:ilvl="6" w:tplc="08160001" w:tentative="1">
+      <w:start w:val="1"/>
+      <w:numFmt w:val="bullet"/>
+      <w:lvlText w:val=""/>
+      <w:lvlJc w:val="left"/>
+      <w:pPr>
+        <w:ind w:left="5040" w:hanging="360"/>
+      </w:pPr>
+      <w:rPr>
+        <w:rFonts w:ascii="Symbol" w:hAnsi="Symbol" w:hint="default"/>
+      </w:rPr>
+    </w:lvl>
+    <w:lvl w:ilvl="7" w:tplc="08160003" w:tentative="1">
+      <w:start w:val="1"/>
+      <w:numFmt w:val="bullet"/>
+      <w:lvlText w:val="o"/>
+      <w:lvlJc w:val="left"/>
+      <w:pPr>
+        <w:ind w:left="5760" w:hanging="360"/>
+      </w:pPr>
+      <w:rPr>
+        <w:rFonts w:ascii="Courier New" w:hAnsi="Courier New" w:cs="Courier New" w:hint="default"/>
+      </w:rPr>
+    </w:lvl>
+    <w:lvl w:ilvl="8" w:tplc="08160005" w:tentative="1">
+      <w:start w:val="1"/>
+      <w:numFmt w:val="bullet"/>
+      <w:lvlText w:val=""/>
+      <w:lvlJc w:val="left"/>
+      <w:pPr>
+        <w:ind w:left="6480" w:hanging="360"/>
+      </w:pPr>
+      <w:rPr>
+        <w:rFonts w:ascii="Wingdings" w:hAnsi="Wingdings" w:hint="default"/>
+      </w:rPr>
+    </w:lvl>
+  </w:abstractNum>
+  <w:abstractNum w:abstractNumId="5" w15:restartNumberingAfterBreak="0">
+    <w:nsid w:val="50FE6441"/>
+    <w:multiLevelType w:val="hybridMultilevel"/>
+    <w:tmpl w:val="D08C26C2"/>
+    <w:lvl w:ilvl="0" w:tplc="08160001">
+      <w:start w:val="1"/>
+      <w:numFmt w:val="bullet"/>
+      <w:lvlText w:val=""/>
+      <w:lvlJc w:val="left"/>
+      <w:pPr>
+        <w:ind w:left="720" w:hanging="360"/>
+      </w:pPr>
+      <w:rPr>
+        <w:rFonts w:ascii="Symbol" w:hAnsi="Symbol" w:hint="default"/>
+      </w:rPr>
+    </w:lvl>
+    <w:lvl w:ilvl="1" w:tplc="08160003" w:tentative="1">
+      <w:start w:val="1"/>
+      <w:numFmt w:val="bullet"/>
+      <w:lvlText w:val="o"/>
+      <w:lvlJc w:val="left"/>
+      <w:pPr>
+        <w:ind w:left="1440" w:hanging="360"/>
+      </w:pPr>
+      <w:rPr>
+        <w:rFonts w:ascii="Courier New" w:hAnsi="Courier New" w:cs="Courier New" w:hint="default"/>
+      </w:rPr>
+    </w:lvl>
+    <w:lvl w:ilvl="2" w:tplc="08160005" w:tentative="1">
+      <w:start w:val="1"/>
+      <w:numFmt w:val="bullet"/>
+      <w:lvlText w:val=""/>
+      <w:lvlJc w:val="left"/>
+      <w:pPr>
+        <w:ind w:left="2160" w:hanging="360"/>
+      </w:pPr>
+      <w:rPr>
+        <w:rFonts w:ascii="Wingdings" w:hAnsi="Wingdings" w:hint="default"/>
+      </w:rPr>
+    </w:lvl>
+    <w:lvl w:ilvl="3" w:tplc="08160001" w:tentative="1">
+      <w:start w:val="1"/>
+      <w:numFmt w:val="bullet"/>
+      <w:lvlText w:val=""/>
+      <w:lvlJc w:val="left"/>
+      <w:pPr>
+        <w:ind w:left="2880" w:hanging="360"/>
+      </w:pPr>
+      <w:rPr>
+        <w:rFonts w:ascii="Symbol" w:hAnsi="Symbol" w:hint="default"/>
+      </w:rPr>
+    </w:lvl>
+    <w:lvl w:ilvl="4" w:tplc="08160003" w:tentative="1">
+      <w:start w:val="1"/>
+      <w:numFmt w:val="bullet"/>
+      <w:lvlText w:val="o"/>
+      <w:lvlJc w:val="left"/>
+      <w:pPr>
+        <w:ind w:left="3600" w:hanging="360"/>
+      </w:pPr>
+      <w:rPr>
+        <w:rFonts w:ascii="Courier New" w:hAnsi="Courier New" w:cs="Courier New" w:hint="default"/>
+      </w:rPr>
+    </w:lvl>
+    <w:lvl w:ilvl="5" w:tplc="08160005" w:tentative="1">
+      <w:start w:val="1"/>
+      <w:numFmt w:val="bullet"/>
+      <w:lvlText w:val=""/>
+      <w:lvlJc w:val="left"/>
+      <w:pPr>
+        <w:ind w:left="4320" w:hanging="360"/>
+      </w:pPr>
+      <w:rPr>
+        <w:rFonts w:ascii="Wingdings" w:hAnsi="Wingdings" w:hint="default"/>
+      </w:rPr>
+    </w:lvl>
+    <w:lvl w:ilvl="6" w:tplc="08160001" w:tentative="1">
+      <w:start w:val="1"/>
+      <w:numFmt w:val="bullet"/>
+      <w:lvlText w:val=""/>
+      <w:lvlJc w:val="left"/>
+      <w:pPr>
+        <w:ind w:left="5040" w:hanging="360"/>
+      </w:pPr>
+      <w:rPr>
+        <w:rFonts w:ascii="Symbol" w:hAnsi="Symbol" w:hint="default"/>
+      </w:rPr>
+    </w:lvl>
+    <w:lvl w:ilvl="7" w:tplc="08160003" w:tentative="1">
+      <w:start w:val="1"/>
+      <w:numFmt w:val="bullet"/>
+      <w:lvlText w:val="o"/>
+      <w:lvlJc w:val="left"/>
+      <w:pPr>
+        <w:ind w:left="5760" w:hanging="360"/>
+      </w:pPr>
+      <w:rPr>
+        <w:rFonts w:ascii="Courier New" w:hAnsi="Courier New" w:cs="Courier New" w:hint="default"/>
+      </w:rPr>
+    </w:lvl>
+    <w:lvl w:ilvl="8" w:tplc="08160005" w:tentative="1">
+      <w:start w:val="1"/>
+      <w:numFmt w:val="bullet"/>
+      <w:lvlText w:val=""/>
+      <w:lvlJc w:val="left"/>
+      <w:pPr>
+        <w:ind w:left="6480" w:hanging="360"/>
+      </w:pPr>
+      <w:rPr>
+        <w:rFonts w:ascii="Wingdings" w:hAnsi="Wingdings" w:hint="default"/>
+      </w:rPr>
+    </w:lvl>
+  </w:abstractNum>
+  <w:num w:numId="1" w16cid:durableId="244463824">
+    <w:abstractNumId w:val="4"/>
+  </w:num>
+  <w:num w:numId="2" w16cid:durableId="864252262">
+    <w:abstractNumId w:val="1"/>
+  </w:num>
+  <w:num w:numId="3" w16cid:durableId="1052776695">
+    <w:abstractNumId w:val="2"/>
+  </w:num>
+  <w:num w:numId="4" w16cid:durableId="281425394">
+    <w:abstractNumId w:val="5"/>
+  </w:num>
+  <w:num w:numId="5" w16cid:durableId="617218342">
+    <w:abstractNumId w:val="3"/>
+  </w:num>
+  <w:num w:numId="6" w16cid:durableId="1008097146">
+    <w:abstractNumId w:val="0"/>
+  </w:num>
+</w:numbering>
 </file>
 
 <file path=word/styles.xml><?xml version="1.0" encoding="utf-8"?>
@@ -950,7 +3678,6 @@
     <w:next w:val="Normal"/>
     <w:link w:val="Ttulo3Carter"/>
     <w:uiPriority w:val="9"/>
-    <w:semiHidden/>
     <w:unhideWhenUsed/>
     <w:qFormat/>
     <w:rsid w:val="00DB6EAB"/>
@@ -973,7 +3700,6 @@
     <w:next w:val="Normal"/>
     <w:link w:val="Ttulo4Carter"/>
     <w:uiPriority w:val="9"/>
-    <w:semiHidden/>
     <w:unhideWhenUsed/>
     <w:qFormat/>
     <w:rsid w:val="00DB6EAB"/>
@@ -996,7 +3722,6 @@
     <w:next w:val="Normal"/>
     <w:link w:val="Ttulo5Carter"/>
     <w:uiPriority w:val="9"/>
-    <w:semiHidden/>
     <w:unhideWhenUsed/>
     <w:qFormat/>
     <w:rsid w:val="00DB6EAB"/>
@@ -1157,7 +3882,6 @@
     <w:basedOn w:val="Tipodeletrapredefinidodopargrafo"/>
     <w:link w:val="Ttulo3"/>
     <w:uiPriority w:val="9"/>
-    <w:semiHidden/>
     <w:rsid w:val="00DB6EAB"/>
     <w:rPr>
       <w:rFonts w:eastAsiaTheme="majorEastAsia" w:cstheme="majorBidi"/>
@@ -1171,7 +3895,6 @@
     <w:basedOn w:val="Tipodeletrapredefinidodopargrafo"/>
     <w:link w:val="Ttulo4"/>
     <w:uiPriority w:val="9"/>
-    <w:semiHidden/>
     <w:rsid w:val="00DB6EAB"/>
     <w:rPr>
       <w:rFonts w:eastAsiaTheme="majorEastAsia" w:cstheme="majorBidi"/>
@@ -1185,7 +3908,6 @@
     <w:basedOn w:val="Tipodeletrapredefinidodopargrafo"/>
     <w:link w:val="Ttulo5"/>
     <w:uiPriority w:val="9"/>
-    <w:semiHidden/>
     <w:rsid w:val="00DB6EAB"/>
     <w:rPr>
       <w:rFonts w:eastAsiaTheme="majorEastAsia" w:cstheme="majorBidi"/>
@@ -1424,6 +4146,226 @@
     <w:rPr>
       <w:i/>
       <w:iCs/>
+    </w:rPr>
+  </w:style>
+  <w:style w:type="paragraph" w:styleId="Cabealho">
+    <w:name w:val="header"/>
+    <w:basedOn w:val="Normal"/>
+    <w:link w:val="CabealhoCarter"/>
+    <w:uiPriority w:val="99"/>
+    <w:unhideWhenUsed/>
+    <w:rsid w:val="00043F95"/>
+    <w:pPr>
+      <w:tabs>
+        <w:tab w:val="center" w:pos="4252"/>
+        <w:tab w:val="right" w:pos="8504"/>
+      </w:tabs>
+      <w:spacing w:after="0" w:line="240" w:lineRule="auto"/>
+    </w:pPr>
+  </w:style>
+  <w:style w:type="character" w:customStyle="1" w:styleId="CabealhoCarter">
+    <w:name w:val="Cabeçalho Caráter"/>
+    <w:basedOn w:val="Tipodeletrapredefinidodopargrafo"/>
+    <w:link w:val="Cabealho"/>
+    <w:uiPriority w:val="99"/>
+    <w:rsid w:val="00043F95"/>
+  </w:style>
+  <w:style w:type="paragraph" w:styleId="Rodap">
+    <w:name w:val="footer"/>
+    <w:basedOn w:val="Normal"/>
+    <w:link w:val="RodapCarter"/>
+    <w:uiPriority w:val="99"/>
+    <w:unhideWhenUsed/>
+    <w:rsid w:val="00043F95"/>
+    <w:pPr>
+      <w:tabs>
+        <w:tab w:val="center" w:pos="4252"/>
+        <w:tab w:val="right" w:pos="8504"/>
+      </w:tabs>
+      <w:spacing w:after="0" w:line="240" w:lineRule="auto"/>
+    </w:pPr>
+  </w:style>
+  <w:style w:type="character" w:customStyle="1" w:styleId="RodapCarter">
+    <w:name w:val="Rodapé Caráter"/>
+    <w:basedOn w:val="Tipodeletrapredefinidodopargrafo"/>
+    <w:link w:val="Rodap"/>
+    <w:uiPriority w:val="99"/>
+    <w:rsid w:val="00043F95"/>
+  </w:style>
+  <w:style w:type="paragraph" w:styleId="SemEspaamento">
+    <w:name w:val="No Spacing"/>
+    <w:link w:val="SemEspaamentoCarter"/>
+    <w:uiPriority w:val="1"/>
+    <w:qFormat/>
+    <w:rsid w:val="00A62780"/>
+    <w:pPr>
+      <w:spacing w:after="0" w:line="240" w:lineRule="auto"/>
+    </w:pPr>
+    <w:rPr>
+      <w:rFonts w:eastAsiaTheme="minorEastAsia"/>
+      <w:kern w:val="0"/>
+      <w:lang w:eastAsia="pt-PT"/>
+      <w14:ligatures w14:val="none"/>
+    </w:rPr>
+  </w:style>
+  <w:style w:type="character" w:customStyle="1" w:styleId="SemEspaamentoCarter">
+    <w:name w:val="Sem Espaçamento Caráter"/>
+    <w:basedOn w:val="Tipodeletrapredefinidodopargrafo"/>
+    <w:link w:val="SemEspaamento"/>
+    <w:uiPriority w:val="1"/>
+    <w:rsid w:val="00A62780"/>
+    <w:rPr>
+      <w:rFonts w:eastAsiaTheme="minorEastAsia"/>
+      <w:kern w:val="0"/>
+      <w:lang w:eastAsia="pt-PT"/>
+      <w14:ligatures w14:val="none"/>
+    </w:rPr>
+  </w:style>
+  <w:style w:type="paragraph" w:styleId="Cabealhodondice">
+    <w:name w:val="TOC Heading"/>
+    <w:basedOn w:val="Ttulo1"/>
+    <w:next w:val="Normal"/>
+    <w:uiPriority w:val="39"/>
+    <w:unhideWhenUsed/>
+    <w:qFormat/>
+    <w:rsid w:val="00A62780"/>
+    <w:pPr>
+      <w:spacing w:before="240" w:after="0"/>
+      <w:outlineLvl w:val="9"/>
+    </w:pPr>
+    <w:rPr>
+      <w:kern w:val="0"/>
+      <w:sz w:val="32"/>
+      <w:szCs w:val="32"/>
+      <w:lang w:eastAsia="pt-PT"/>
+      <w14:ligatures w14:val="none"/>
+    </w:rPr>
+  </w:style>
+  <w:style w:type="paragraph" w:styleId="ndice1">
+    <w:name w:val="toc 1"/>
+    <w:basedOn w:val="Normal"/>
+    <w:next w:val="Normal"/>
+    <w:autoRedefine/>
+    <w:uiPriority w:val="39"/>
+    <w:unhideWhenUsed/>
+    <w:rsid w:val="00A62780"/>
+    <w:pPr>
+      <w:spacing w:after="100"/>
+    </w:pPr>
+  </w:style>
+  <w:style w:type="character" w:styleId="Hiperligao">
+    <w:name w:val="Hyperlink"/>
+    <w:basedOn w:val="Tipodeletrapredefinidodopargrafo"/>
+    <w:uiPriority w:val="99"/>
+    <w:unhideWhenUsed/>
+    <w:rsid w:val="00A62780"/>
+    <w:rPr>
+      <w:color w:val="467886" w:themeColor="hyperlink"/>
+      <w:u w:val="single"/>
+    </w:rPr>
+  </w:style>
+  <w:style w:type="paragraph" w:styleId="ndice2">
+    <w:name w:val="toc 2"/>
+    <w:basedOn w:val="Normal"/>
+    <w:next w:val="Normal"/>
+    <w:autoRedefine/>
+    <w:uiPriority w:val="39"/>
+    <w:unhideWhenUsed/>
+    <w:rsid w:val="00623C36"/>
+    <w:pPr>
+      <w:spacing w:after="100"/>
+      <w:ind w:left="220"/>
+    </w:pPr>
+  </w:style>
+  <w:style w:type="paragraph" w:styleId="HTMLpr-formatado">
+    <w:name w:val="HTML Preformatted"/>
+    <w:basedOn w:val="Normal"/>
+    <w:link w:val="HTMLpr-formatadoCarter"/>
+    <w:uiPriority w:val="99"/>
+    <w:semiHidden/>
+    <w:unhideWhenUsed/>
+    <w:rsid w:val="008C7ED8"/>
+    <w:pPr>
+      <w:tabs>
+        <w:tab w:val="left" w:pos="916"/>
+        <w:tab w:val="left" w:pos="1832"/>
+        <w:tab w:val="left" w:pos="2748"/>
+        <w:tab w:val="left" w:pos="3664"/>
+        <w:tab w:val="left" w:pos="4580"/>
+        <w:tab w:val="left" w:pos="5496"/>
+        <w:tab w:val="left" w:pos="6412"/>
+        <w:tab w:val="left" w:pos="7328"/>
+        <w:tab w:val="left" w:pos="8244"/>
+        <w:tab w:val="left" w:pos="9160"/>
+        <w:tab w:val="left" w:pos="10076"/>
+        <w:tab w:val="left" w:pos="10992"/>
+        <w:tab w:val="left" w:pos="11908"/>
+        <w:tab w:val="left" w:pos="12824"/>
+        <w:tab w:val="left" w:pos="13740"/>
+        <w:tab w:val="left" w:pos="14656"/>
+      </w:tabs>
+      <w:spacing w:after="0" w:line="240" w:lineRule="auto"/>
+    </w:pPr>
+    <w:rPr>
+      <w:rFonts w:ascii="Courier New" w:eastAsia="Times New Roman" w:hAnsi="Courier New" w:cs="Courier New"/>
+      <w:kern w:val="0"/>
+      <w:sz w:val="20"/>
+      <w:szCs w:val="20"/>
+      <w:lang w:eastAsia="pt-PT"/>
+      <w14:ligatures w14:val="none"/>
+    </w:rPr>
+  </w:style>
+  <w:style w:type="character" w:customStyle="1" w:styleId="HTMLpr-formatadoCarter">
+    <w:name w:val="HTML pré-formatado Caráter"/>
+    <w:basedOn w:val="Tipodeletrapredefinidodopargrafo"/>
+    <w:link w:val="HTMLpr-formatado"/>
+    <w:uiPriority w:val="99"/>
+    <w:semiHidden/>
+    <w:rsid w:val="008C7ED8"/>
+    <w:rPr>
+      <w:rFonts w:ascii="Courier New" w:eastAsia="Times New Roman" w:hAnsi="Courier New" w:cs="Courier New"/>
+      <w:kern w:val="0"/>
+      <w:sz w:val="20"/>
+      <w:szCs w:val="20"/>
+      <w:lang w:eastAsia="pt-PT"/>
+      <w14:ligatures w14:val="none"/>
+    </w:rPr>
+  </w:style>
+  <w:style w:type="character" w:customStyle="1" w:styleId="y2iqfc">
+    <w:name w:val="y2iqfc"/>
+    <w:basedOn w:val="Tipodeletrapredefinidodopargrafo"/>
+    <w:rsid w:val="008C7ED8"/>
+  </w:style>
+  <w:style w:type="paragraph" w:styleId="ndice3">
+    <w:name w:val="toc 3"/>
+    <w:basedOn w:val="Normal"/>
+    <w:next w:val="Normal"/>
+    <w:autoRedefine/>
+    <w:uiPriority w:val="39"/>
+    <w:unhideWhenUsed/>
+    <w:rsid w:val="00FD743E"/>
+    <w:pPr>
+      <w:spacing w:after="100"/>
+      <w:ind w:left="440"/>
+    </w:pPr>
+  </w:style>
+  <w:style w:type="paragraph" w:styleId="Legenda">
+    <w:name w:val="caption"/>
+    <w:basedOn w:val="Normal"/>
+    <w:next w:val="Normal"/>
+    <w:uiPriority w:val="35"/>
+    <w:unhideWhenUsed/>
+    <w:qFormat/>
+    <w:rsid w:val="00541E14"/>
+    <w:pPr>
+      <w:spacing w:after="200" w:line="240" w:lineRule="auto"/>
+    </w:pPr>
+    <w:rPr>
+      <w:i/>
+      <w:iCs/>
+      <w:color w:val="0E2841" w:themeColor="text2"/>
+      <w:sz w:val="18"/>
+      <w:szCs w:val="18"/>
     </w:rPr>
   </w:style>
 </w:styles>
@@ -1722,4 +4664,23 @@
     </a:ext>
   </a:extLst>
 </a:theme>
+</file>
+
+<file path=customXml/item1.xml><?xml version="1.0" encoding="utf-8"?>
+<CoverPageProperties xmlns="http://schemas.microsoft.com/office/2006/coverPageProps">
+  <PublishDate>3</PublishDate>
+  <Abstract/>
+  <CompanyAddress/>
+  <CompanyPhone/>
+  <CompanyFax/>
+  <CompanyEmail/>
+</CoverPageProperties>
+</file>
+
+<file path=customXml/itemProps1.xml><?xml version="1.0" encoding="utf-8"?>
+<ds:datastoreItem xmlns:ds="http://schemas.openxmlformats.org/officeDocument/2006/customXml" ds:itemID="{55AF091B-3C7A-41E3-B477-F2FDAA23CFDA}">
+  <ds:schemaRefs>
+    <ds:schemaRef ds:uri="http://schemas.microsoft.com/office/2006/coverPageProps"/>
+  </ds:schemaRefs>
+</ds:datastoreItem>
 </file>
</xml_diff>